<commit_message>
Writing guidelines um Dietrichs Anmerkungen erweitert
</commit_message>
<xml_diff>
--- a/Story Diagram Syntax and Semantics/WritingGuidelines.docx
+++ b/Story Diagram Syntax and Semantics/WritingGuidelines.docx
@@ -47,8 +47,6 @@
         </w:rPr>
         <w:t xml:space="preserve"> Writing Guidelines</w:t>
       </w:r>
-      <w:bookmarkStart w:id="0" w:name="_GoBack"/>
-      <w:bookmarkEnd w:id="0"/>
     </w:p>
     <w:p/>
     <w:p>
@@ -94,39 +92,7 @@
           <w:rFonts w:ascii="Calibri" w:eastAsia="Times New Roman" w:hAnsi="Calibri" w:cs="Calibri"/>
           <w:lang w:eastAsia="de-DE"/>
         </w:rPr>
-        <w:t xml:space="preserve">In </w:t>
-      </w:r>
-      <w:proofErr w:type="spellStart"/>
-      <w:r>
-        <w:rPr>
-          <w:rFonts w:ascii="Calibri" w:eastAsia="Times New Roman" w:hAnsi="Calibri" w:cs="Calibri"/>
-          <w:lang w:eastAsia="de-DE"/>
-        </w:rPr>
-        <w:t>Figure</w:t>
-      </w:r>
-      <w:proofErr w:type="spellEnd"/>
-      <w:r>
-        <w:rPr>
-          <w:rFonts w:ascii="Calibri" w:eastAsia="Times New Roman" w:hAnsi="Calibri" w:cs="Calibri"/>
-          <w:lang w:eastAsia="de-DE"/>
-        </w:rPr>
-        <w:t xml:space="preserve"> </w:t>
-      </w:r>
-      <w:proofErr w:type="spellStart"/>
-      <w:r>
-        <w:rPr>
-          <w:rFonts w:ascii="Calibri" w:eastAsia="Times New Roman" w:hAnsi="Calibri" w:cs="Calibri"/>
-          <w:lang w:eastAsia="de-DE"/>
-        </w:rPr>
-        <w:t>Captions</w:t>
-      </w:r>
-      <w:proofErr w:type="spellEnd"/>
-      <w:r>
-        <w:rPr>
-          <w:rFonts w:ascii="Calibri" w:eastAsia="Times New Roman" w:hAnsi="Calibri" w:cs="Calibri"/>
-          <w:lang w:eastAsia="de-DE"/>
-        </w:rPr>
-        <w:t xml:space="preserve"> </w:t>
+        <w:t xml:space="preserve">Bei Titeln und Bildunterschriften </w:t>
       </w:r>
       <w:r>
         <w:rPr>
@@ -156,6 +122,31 @@
         </w:rPr>
         <w:t xml:space="preserve"> (außer Füll- und Bindewörtern)</w:t>
       </w:r>
+      <w:r>
+        <w:rPr>
+          <w:rFonts w:ascii="Calibri" w:eastAsia="Times New Roman" w:hAnsi="Calibri" w:cs="Calibri"/>
+          <w:lang w:eastAsia="de-DE"/>
+        </w:rPr>
+        <w:t xml:space="preserve">, </w:t>
+      </w:r>
+      <w:proofErr w:type="spellStart"/>
+      <w:r>
+        <w:rPr>
+          <w:rFonts w:ascii="Calibri" w:eastAsia="Times New Roman" w:hAnsi="Calibri" w:cs="Calibri"/>
+          <w:lang w:eastAsia="de-DE"/>
+        </w:rPr>
+        <w:t>Camel</w:t>
+      </w:r>
+      <w:proofErr w:type="spellEnd"/>
+      <w:r>
+        <w:rPr>
+          <w:rFonts w:ascii="Calibri" w:eastAsia="Times New Roman" w:hAnsi="Calibri" w:cs="Calibri"/>
+          <w:lang w:eastAsia="de-DE"/>
+        </w:rPr>
+        <w:t xml:space="preserve"> Case</w:t>
+      </w:r>
+      <w:bookmarkStart w:id="0" w:name="_GoBack"/>
+      <w:bookmarkEnd w:id="0"/>
     </w:p>
     <w:p>
       <w:pPr>
@@ -178,7 +169,28 @@
           <w:rFonts w:ascii="Calibri" w:eastAsia="Times New Roman" w:hAnsi="Calibri" w:cs="Calibri"/>
           <w:lang w:eastAsia="de-DE"/>
         </w:rPr>
-        <w:t xml:space="preserve">Bei benannten Referenzen, z.B. </w:t>
+        <w:t xml:space="preserve">Bei </w:t>
+      </w:r>
+      <w:r>
+        <w:rPr>
+          <w:rFonts w:ascii="Calibri" w:eastAsia="Times New Roman" w:hAnsi="Calibri" w:cs="Calibri"/>
+          <w:lang w:eastAsia="de-DE"/>
+        </w:rPr>
+        <w:t>nummerierten</w:t>
+      </w:r>
+      <w:r>
+        <w:rPr>
+          <w:rFonts w:ascii="Calibri" w:eastAsia="Times New Roman" w:hAnsi="Calibri" w:cs="Calibri"/>
+          <w:lang w:eastAsia="de-DE"/>
+        </w:rPr>
+        <w:t xml:space="preserve"> </w:t>
+      </w:r>
+      <w:r>
+        <w:rPr>
+          <w:rFonts w:ascii="Calibri" w:eastAsia="Times New Roman" w:hAnsi="Calibri" w:cs="Calibri"/>
+          <w:lang w:eastAsia="de-DE"/>
+        </w:rPr>
+        <w:t xml:space="preserve">Referenzen, z.B. </w:t>
       </w:r>
       <w:proofErr w:type="spellStart"/>
       <w:r>
@@ -210,7 +222,21 @@
           <w:rFonts w:ascii="Calibri" w:eastAsia="Times New Roman" w:hAnsi="Calibri" w:cs="Calibri"/>
           <w:lang w:eastAsia="de-DE"/>
         </w:rPr>
-        <w:t xml:space="preserve"> 4.2, Chapter, etc. immer ausschreiben und groß</w:t>
+        <w:t xml:space="preserve"> 4.2, Chapter</w:t>
+      </w:r>
+      <w:r>
+        <w:rPr>
+          <w:rFonts w:ascii="Calibri" w:eastAsia="Times New Roman" w:hAnsi="Calibri" w:cs="Calibri"/>
+          <w:lang w:eastAsia="de-DE"/>
+        </w:rPr>
+        <w:t xml:space="preserve"> 3</w:t>
+      </w:r>
+      <w:r>
+        <w:rPr>
+          <w:rFonts w:ascii="Calibri" w:eastAsia="Times New Roman" w:hAnsi="Calibri" w:cs="Calibri"/>
+          <w:lang w:eastAsia="de-DE"/>
+        </w:rPr>
+        <w:t>, etc. immer ausschreiben und groß</w:t>
       </w:r>
     </w:p>
     <w:p>
@@ -354,6 +380,61 @@
         </w:rPr>
         <w:t>{} Umgebung nutzen</w:t>
       </w:r>
+      <w:r>
+        <w:rPr>
+          <w:rFonts w:ascii="Calibri" w:eastAsia="Times New Roman" w:hAnsi="Calibri" w:cs="Calibri"/>
+          <w:lang w:eastAsia="de-DE"/>
+        </w:rPr>
+        <w:t xml:space="preserve"> (</w:t>
+      </w:r>
+      <w:proofErr w:type="spellStart"/>
+      <w:r>
+        <w:rPr>
+          <w:rFonts w:ascii="Calibri" w:eastAsia="Times New Roman" w:hAnsi="Calibri" w:cs="Calibri"/>
+          <w:lang w:eastAsia="de-DE"/>
+        </w:rPr>
+        <w:t>fe</w:t>
+      </w:r>
+      <w:proofErr w:type="spellEnd"/>
+      <w:r>
+        <w:rPr>
+          <w:rFonts w:ascii="Calibri" w:eastAsia="Times New Roman" w:hAnsi="Calibri" w:cs="Calibri"/>
+          <w:lang w:eastAsia="de-DE"/>
+        </w:rPr>
+        <w:t xml:space="preserve"> = </w:t>
+      </w:r>
+      <w:proofErr w:type="spellStart"/>
+      <w:r>
+        <w:rPr>
+          <w:rFonts w:ascii="Calibri" w:eastAsia="Times New Roman" w:hAnsi="Calibri" w:cs="Calibri"/>
+          <w:lang w:eastAsia="de-DE"/>
+        </w:rPr>
+        <w:t>figure</w:t>
+      </w:r>
+      <w:proofErr w:type="spellEnd"/>
+      <w:r>
+        <w:rPr>
+          <w:rFonts w:ascii="Calibri" w:eastAsia="Times New Roman" w:hAnsi="Calibri" w:cs="Calibri"/>
+          <w:lang w:eastAsia="de-DE"/>
+        </w:rPr>
+        <w:t xml:space="preserve"> </w:t>
+      </w:r>
+      <w:proofErr w:type="spellStart"/>
+      <w:r>
+        <w:rPr>
+          <w:rFonts w:ascii="Calibri" w:eastAsia="Times New Roman" w:hAnsi="Calibri" w:cs="Calibri"/>
+          <w:lang w:eastAsia="de-DE"/>
+        </w:rPr>
+        <w:t>element</w:t>
+      </w:r>
+      <w:proofErr w:type="spellEnd"/>
+      <w:r>
+        <w:rPr>
+          <w:rFonts w:ascii="Calibri" w:eastAsia="Times New Roman" w:hAnsi="Calibri" w:cs="Calibri"/>
+          <w:lang w:eastAsia="de-DE"/>
+        </w:rPr>
+        <w:t>)</w:t>
+      </w:r>
     </w:p>
     <w:p>
       <w:pPr>
@@ -371,37 +452,59 @@
           <w:lang w:eastAsia="de-DE"/>
         </w:rPr>
       </w:pPr>
-      <w:proofErr w:type="spellStart"/>
-      <w:r>
-        <w:rPr>
-          <w:rFonts w:ascii="Calibri" w:eastAsia="Times New Roman" w:hAnsi="Calibri" w:cs="Calibri"/>
-          <w:lang w:eastAsia="de-DE"/>
-        </w:rPr>
-        <w:t>Figure</w:t>
-      </w:r>
-      <w:proofErr w:type="spellEnd"/>
-      <w:r>
-        <w:rPr>
-          <w:rFonts w:ascii="Calibri" w:eastAsia="Times New Roman" w:hAnsi="Calibri" w:cs="Calibri"/>
-          <w:lang w:eastAsia="de-DE"/>
-        </w:rPr>
-        <w:t xml:space="preserve"> </w:t>
-      </w:r>
-      <w:proofErr w:type="spellStart"/>
-      <w:r>
-        <w:rPr>
-          <w:rFonts w:ascii="Calibri" w:eastAsia="Times New Roman" w:hAnsi="Calibri" w:cs="Calibri"/>
-          <w:lang w:eastAsia="de-DE"/>
-        </w:rPr>
-        <w:t>Captions</w:t>
-      </w:r>
-      <w:proofErr w:type="spellEnd"/>
-      <w:r>
-        <w:rPr>
-          <w:rFonts w:ascii="Calibri" w:eastAsia="Times New Roman" w:hAnsi="Calibri" w:cs="Calibri"/>
-          <w:lang w:eastAsia="de-DE"/>
-        </w:rPr>
-        <w:t xml:space="preserve"> werden nicht mit einem Punkt abgeschlossen</w:t>
+      <w:r>
+        <w:rPr>
+          <w:rFonts w:ascii="Calibri" w:eastAsia="Times New Roman" w:hAnsi="Calibri" w:cs="Calibri"/>
+          <w:lang w:eastAsia="de-DE"/>
+        </w:rPr>
+        <w:t xml:space="preserve">Titel und Bildunterschriften </w:t>
+      </w:r>
+      <w:r>
+        <w:rPr>
+          <w:rFonts w:ascii="Calibri" w:eastAsia="Times New Roman" w:hAnsi="Calibri" w:cs="Calibri"/>
+          <w:lang w:eastAsia="de-DE"/>
+        </w:rPr>
+        <w:t>werden nicht mit einem Punkt abgeschlossen</w:t>
+      </w:r>
+    </w:p>
+    <w:p>
+      <w:pPr>
+        <w:numPr>
+          <w:ilvl w:val="0"/>
+          <w:numId w:val="1"/>
+        </w:numPr>
+        <w:spacing w:after="0" w:line="240" w:lineRule="auto"/>
+        <w:ind w:left="540"/>
+        <w:textAlignment w:val="center"/>
+        <w:rPr>
+          <w:rFonts w:ascii="Times New Roman" w:eastAsia="Times New Roman" w:hAnsi="Times New Roman" w:cs="Times New Roman"/>
+          <w:sz w:val="24"/>
+          <w:szCs w:val="24"/>
+          <w:lang w:eastAsia="de-DE"/>
+        </w:rPr>
+      </w:pPr>
+      <w:r>
+        <w:rPr>
+          <w:rFonts w:ascii="Calibri" w:eastAsia="Times New Roman" w:hAnsi="Calibri" w:cs="Calibri"/>
+          <w:lang w:eastAsia="de-DE"/>
+        </w:rPr>
+        <w:t>Hervorhebungen im Text immer mit \</w:t>
+      </w:r>
+      <w:proofErr w:type="spellStart"/>
+      <w:r>
+        <w:rPr>
+          <w:rFonts w:ascii="Calibri" w:eastAsia="Times New Roman" w:hAnsi="Calibri" w:cs="Calibri"/>
+          <w:lang w:eastAsia="de-DE"/>
+        </w:rPr>
+        <w:t>emph</w:t>
+      </w:r>
+      <w:proofErr w:type="spellEnd"/>
+      <w:r>
+        <w:rPr>
+          <w:rFonts w:ascii="Calibri" w:eastAsia="Times New Roman" w:hAnsi="Calibri" w:cs="Calibri"/>
+          <w:lang w:eastAsia="de-DE"/>
+        </w:rPr>
+        <w:t>{}</w:t>
       </w:r>
     </w:p>
     <w:p/>
@@ -1118,23 +1221,21 @@
           <w:rFonts w:ascii="Calibri" w:eastAsia="Times New Roman" w:hAnsi="Calibri" w:cs="Calibri"/>
           <w:lang w:eastAsia="de-DE"/>
         </w:rPr>
-        <w:t xml:space="preserve">, in den sie eingebettet sind </w:t>
-      </w:r>
-      <w:proofErr w:type="spellStart"/>
-      <w:r>
-        <w:rPr>
-          <w:rFonts w:ascii="Calibri" w:eastAsia="Times New Roman" w:hAnsi="Calibri" w:cs="Calibri"/>
-          <w:lang w:eastAsia="de-DE"/>
-        </w:rPr>
-        <w:t>gezeichent</w:t>
-      </w:r>
-      <w:proofErr w:type="spellEnd"/>
-      <w:r>
-        <w:rPr>
-          <w:rFonts w:ascii="Calibri" w:eastAsia="Times New Roman" w:hAnsi="Calibri" w:cs="Calibri"/>
-          <w:lang w:eastAsia="de-DE"/>
-        </w:rPr>
-        <w:t xml:space="preserve"> (also nur Objekte, </w:t>
+        <w:t>, in den sie eingebettet sind gezeich</w:t>
+      </w:r>
+      <w:r>
+        <w:rPr>
+          <w:rFonts w:ascii="Calibri" w:eastAsia="Times New Roman" w:hAnsi="Calibri" w:cs="Calibri"/>
+          <w:lang w:eastAsia="de-DE"/>
+        </w:rPr>
+        <w:t>n</w:t>
+      </w:r>
+      <w:r>
+        <w:rPr>
+          <w:rFonts w:ascii="Calibri" w:eastAsia="Times New Roman" w:hAnsi="Calibri" w:cs="Calibri"/>
+          <w:lang w:eastAsia="de-DE"/>
+        </w:rPr>
+        <w:t xml:space="preserve">et (also nur Objekte, </w:t>
       </w:r>
       <w:proofErr w:type="spellStart"/>
       <w:r>
@@ -1163,8 +1264,555 @@
       </w:r>
     </w:p>
     <w:p/>
+    <w:p>
+      <w:r>
+        <w:t>Latex und Kompatibilität</w:t>
+      </w:r>
+    </w:p>
+    <w:p>
+      <w:pPr>
+        <w:numPr>
+          <w:ilvl w:val="0"/>
+          <w:numId w:val="2"/>
+        </w:numPr>
+        <w:spacing w:after="0" w:line="240" w:lineRule="auto"/>
+        <w:textAlignment w:val="center"/>
+        <w:rPr>
+          <w:rFonts w:ascii="Calibri" w:eastAsia="Times New Roman" w:hAnsi="Calibri" w:cs="Calibri"/>
+          <w:lang w:val="en-US" w:eastAsia="de-DE"/>
+        </w:rPr>
+      </w:pPr>
+      <w:r>
+        <w:rPr>
+          <w:rFonts w:ascii="Calibri" w:eastAsia="Times New Roman" w:hAnsi="Calibri" w:cs="Calibri"/>
+          <w:lang w:val="en-US" w:eastAsia="de-DE"/>
+        </w:rPr>
+        <w:t>Please do not use the \\ and \</w:t>
+      </w:r>
+      <w:proofErr w:type="spellStart"/>
+      <w:r>
+        <w:rPr>
+          <w:rFonts w:ascii="Calibri" w:eastAsia="Times New Roman" w:hAnsi="Calibri" w:cs="Calibri"/>
+          <w:lang w:val="en-US" w:eastAsia="de-DE"/>
+        </w:rPr>
+        <w:t>noindent</w:t>
+      </w:r>
+      <w:proofErr w:type="spellEnd"/>
+      <w:r>
+        <w:rPr>
+          <w:rFonts w:ascii="Calibri" w:eastAsia="Times New Roman" w:hAnsi="Calibri" w:cs="Calibri"/>
+          <w:lang w:val="en-US" w:eastAsia="de-DE"/>
+        </w:rPr>
+        <w:t xml:space="preserve"> commands to start a new line. Instead use a blank line in the </w:t>
+      </w:r>
+      <w:proofErr w:type="spellStart"/>
+      <w:proofErr w:type="gramStart"/>
+      <w:r>
+        <w:rPr>
+          <w:rFonts w:ascii="Calibri" w:eastAsia="Times New Roman" w:hAnsi="Calibri" w:cs="Calibri"/>
+          <w:lang w:val="en-US" w:eastAsia="de-DE"/>
+        </w:rPr>
+        <w:t>tex</w:t>
+      </w:r>
+      <w:proofErr w:type="spellEnd"/>
+      <w:proofErr w:type="gramEnd"/>
+      <w:r>
+        <w:rPr>
+          <w:rFonts w:ascii="Calibri" w:eastAsia="Times New Roman" w:hAnsi="Calibri" w:cs="Calibri"/>
+          <w:lang w:val="en-US" w:eastAsia="de-DE"/>
+        </w:rPr>
+        <w:t xml:space="preserve"> file to start a new paragraph. Otherwise the formatting and layout will be inconsistent in the document. Also do not add extra space with, for example, the \</w:t>
+      </w:r>
+      <w:proofErr w:type="spellStart"/>
+      <w:r>
+        <w:rPr>
+          <w:rFonts w:ascii="Calibri" w:eastAsia="Times New Roman" w:hAnsi="Calibri" w:cs="Calibri"/>
+          <w:lang w:val="en-US" w:eastAsia="de-DE"/>
+        </w:rPr>
+        <w:t>vspace</w:t>
+      </w:r>
+      <w:proofErr w:type="spellEnd"/>
+      <w:r>
+        <w:rPr>
+          <w:rFonts w:ascii="Calibri" w:eastAsia="Times New Roman" w:hAnsi="Calibri" w:cs="Calibri"/>
+          <w:lang w:val="en-US" w:eastAsia="de-DE"/>
+        </w:rPr>
+        <w:t>{…}, \</w:t>
+      </w:r>
+      <w:proofErr w:type="gramStart"/>
+      <w:r>
+        <w:rPr>
+          <w:rFonts w:ascii="Calibri" w:eastAsia="Times New Roman" w:hAnsi="Calibri" w:cs="Calibri"/>
+          <w:lang w:val="en-US" w:eastAsia="de-DE"/>
+        </w:rPr>
+        <w:t>\[</w:t>
+      </w:r>
+      <w:proofErr w:type="gramEnd"/>
+      <w:r>
+        <w:rPr>
+          <w:rFonts w:ascii="Calibri" w:eastAsia="Times New Roman" w:hAnsi="Calibri" w:cs="Calibri"/>
+          <w:lang w:val="en-US" w:eastAsia="de-DE"/>
+        </w:rPr>
+        <w:t>...] or \</w:t>
+      </w:r>
+      <w:proofErr w:type="spellStart"/>
+      <w:r>
+        <w:rPr>
+          <w:rFonts w:ascii="Calibri" w:eastAsia="Times New Roman" w:hAnsi="Calibri" w:cs="Calibri"/>
+          <w:lang w:val="en-US" w:eastAsia="de-DE"/>
+        </w:rPr>
+        <w:t>medskip</w:t>
+      </w:r>
+      <w:proofErr w:type="spellEnd"/>
+      <w:r>
+        <w:rPr>
+          <w:rFonts w:ascii="Calibri" w:eastAsia="Times New Roman" w:hAnsi="Calibri" w:cs="Calibri"/>
+          <w:lang w:val="en-US" w:eastAsia="de-DE"/>
+        </w:rPr>
+        <w:t xml:space="preserve"> commands.</w:t>
+      </w:r>
+    </w:p>
+    <w:p>
+      <w:pPr>
+        <w:numPr>
+          <w:ilvl w:val="0"/>
+          <w:numId w:val="2"/>
+        </w:numPr>
+        <w:spacing w:after="0" w:line="240" w:lineRule="auto"/>
+        <w:textAlignment w:val="center"/>
+        <w:rPr>
+          <w:rFonts w:ascii="Calibri" w:eastAsia="Times New Roman" w:hAnsi="Calibri" w:cs="Calibri"/>
+          <w:lang w:val="en-US" w:eastAsia="de-DE"/>
+        </w:rPr>
+      </w:pPr>
+      <w:r>
+        <w:rPr>
+          <w:rFonts w:ascii="Calibri" w:eastAsia="Times New Roman" w:hAnsi="Calibri" w:cs="Calibri"/>
+          <w:lang w:val="en-US" w:eastAsia="de-DE"/>
+        </w:rPr>
+        <w:t xml:space="preserve">To reduce SVN conflicts and to simplify comparing different versions, please begin each sentence in a new line in the </w:t>
+      </w:r>
+      <w:proofErr w:type="spellStart"/>
+      <w:proofErr w:type="gramStart"/>
+      <w:r>
+        <w:rPr>
+          <w:rFonts w:ascii="Calibri" w:eastAsia="Times New Roman" w:hAnsi="Calibri" w:cs="Calibri"/>
+          <w:lang w:val="en-US" w:eastAsia="de-DE"/>
+        </w:rPr>
+        <w:t>tex</w:t>
+      </w:r>
+      <w:proofErr w:type="spellEnd"/>
+      <w:proofErr w:type="gramEnd"/>
+      <w:r>
+        <w:rPr>
+          <w:rFonts w:ascii="Calibri" w:eastAsia="Times New Roman" w:hAnsi="Calibri" w:cs="Calibri"/>
+          <w:lang w:val="en-US" w:eastAsia="de-DE"/>
+        </w:rPr>
+        <w:t xml:space="preserve"> files. Do not write complete paragraphs within the same line in the </w:t>
+      </w:r>
+      <w:proofErr w:type="spellStart"/>
+      <w:proofErr w:type="gramStart"/>
+      <w:r>
+        <w:rPr>
+          <w:rFonts w:ascii="Calibri" w:eastAsia="Times New Roman" w:hAnsi="Calibri" w:cs="Calibri"/>
+          <w:lang w:val="en-US" w:eastAsia="de-DE"/>
+        </w:rPr>
+        <w:t>tex</w:t>
+      </w:r>
+      <w:proofErr w:type="spellEnd"/>
+      <w:proofErr w:type="gramEnd"/>
+      <w:r>
+        <w:rPr>
+          <w:rFonts w:ascii="Calibri" w:eastAsia="Times New Roman" w:hAnsi="Calibri" w:cs="Calibri"/>
+          <w:lang w:val="en-US" w:eastAsia="de-DE"/>
+        </w:rPr>
+        <w:t xml:space="preserve"> file, otherwise, each change in the paragraph (also changes of a single character) will be shown as if the whole paragraph has changed and SVN will not be able to </w:t>
+      </w:r>
+      <w:r>
+        <w:rPr>
+          <w:rFonts w:ascii="Calibri" w:eastAsia="Times New Roman" w:hAnsi="Calibri" w:cs="Calibri"/>
+          <w:lang w:val="en-US" w:eastAsia="de-DE"/>
+        </w:rPr>
+        <w:lastRenderedPageBreak/>
+        <w:t>automatically merge the different version which results in conflicts. Furthermore, in case of long sentences, please limit the number of characters per line to about 80 characters.</w:t>
+      </w:r>
+    </w:p>
+    <w:p>
+      <w:pPr>
+        <w:numPr>
+          <w:ilvl w:val="0"/>
+          <w:numId w:val="2"/>
+        </w:numPr>
+        <w:spacing w:after="0" w:line="240" w:lineRule="auto"/>
+        <w:textAlignment w:val="center"/>
+        <w:rPr>
+          <w:rFonts w:ascii="Calibri" w:eastAsia="Times New Roman" w:hAnsi="Calibri" w:cs="Calibri"/>
+          <w:lang w:val="en-US" w:eastAsia="de-DE"/>
+        </w:rPr>
+      </w:pPr>
+      <w:proofErr w:type="gramStart"/>
+      <w:r>
+        <w:rPr>
+          <w:rFonts w:ascii="Calibri" w:eastAsia="Times New Roman" w:hAnsi="Calibri" w:cs="Calibri"/>
+          <w:lang w:val="en-US" w:eastAsia="de-DE"/>
+        </w:rPr>
+        <w:t>A</w:t>
+      </w:r>
+      <w:r>
+        <w:rPr>
+          <w:rFonts w:ascii="Calibri" w:eastAsia="Times New Roman" w:hAnsi="Calibri" w:cs="Calibri"/>
+          <w:lang w:val="en-US" w:eastAsia="de-DE"/>
+        </w:rPr>
+        <w:t>lways</w:t>
+      </w:r>
+      <w:proofErr w:type="gramEnd"/>
+      <w:r>
+        <w:rPr>
+          <w:rFonts w:ascii="Calibri" w:eastAsia="Times New Roman" w:hAnsi="Calibri" w:cs="Calibri"/>
+          <w:lang w:val="en-US" w:eastAsia="de-DE"/>
+        </w:rPr>
+        <w:t xml:space="preserve"> escape German characters like ä, ö, ü, ß with \"{a}, \"{o}, \"{u}, \ss.</w:t>
+      </w:r>
+    </w:p>
+    <w:p>
+      <w:pPr>
+        <w:numPr>
+          <w:ilvl w:val="0"/>
+          <w:numId w:val="2"/>
+        </w:numPr>
+        <w:spacing w:after="0" w:line="240" w:lineRule="auto"/>
+        <w:textAlignment w:val="center"/>
+        <w:rPr>
+          <w:rFonts w:ascii="Calibri" w:eastAsia="Times New Roman" w:hAnsi="Calibri" w:cs="Calibri"/>
+          <w:lang w:val="en-US" w:eastAsia="de-DE"/>
+        </w:rPr>
+      </w:pPr>
+      <w:r>
+        <w:rPr>
+          <w:rFonts w:ascii="Calibri" w:eastAsia="Times New Roman" w:hAnsi="Calibri" w:cs="Calibri"/>
+          <w:lang w:val="en-US" w:eastAsia="de-DE"/>
+        </w:rPr>
+        <w:t xml:space="preserve">Please use the right quotation marks, i.e. in English use `` and '' in the </w:t>
+      </w:r>
+      <w:proofErr w:type="spellStart"/>
+      <w:proofErr w:type="gramStart"/>
+      <w:r>
+        <w:rPr>
+          <w:rFonts w:ascii="Calibri" w:eastAsia="Times New Roman" w:hAnsi="Calibri" w:cs="Calibri"/>
+          <w:lang w:val="en-US" w:eastAsia="de-DE"/>
+        </w:rPr>
+        <w:t>tex</w:t>
+      </w:r>
+      <w:proofErr w:type="spellEnd"/>
+      <w:proofErr w:type="gramEnd"/>
+      <w:r>
+        <w:rPr>
+          <w:rFonts w:ascii="Calibri" w:eastAsia="Times New Roman" w:hAnsi="Calibri" w:cs="Calibri"/>
+          <w:lang w:val="en-US" w:eastAsia="de-DE"/>
+        </w:rPr>
+        <w:t xml:space="preserve"> documents, e.g. ``text'' (results in “text”); in German use "` and "', e.g. "`text"' (results in „text“).</w:t>
+      </w:r>
+    </w:p>
+    <w:p>
+      <w:pPr>
+        <w:numPr>
+          <w:ilvl w:val="0"/>
+          <w:numId w:val="2"/>
+        </w:numPr>
+        <w:spacing w:after="0" w:line="240" w:lineRule="auto"/>
+        <w:textAlignment w:val="center"/>
+        <w:rPr>
+          <w:rFonts w:ascii="Calibri" w:eastAsia="Times New Roman" w:hAnsi="Calibri" w:cs="Calibri"/>
+          <w:lang w:eastAsia="de-DE"/>
+        </w:rPr>
+      </w:pPr>
+      <w:r>
+        <w:rPr>
+          <w:rFonts w:ascii="Calibri" w:eastAsia="Times New Roman" w:hAnsi="Calibri" w:cs="Calibri"/>
+          <w:lang w:val="en-US" w:eastAsia="de-DE"/>
+        </w:rPr>
+        <w:t>Please encapsulate German phrases with the command \</w:t>
+      </w:r>
+      <w:proofErr w:type="spellStart"/>
+      <w:r>
+        <w:rPr>
+          <w:rFonts w:ascii="Calibri" w:eastAsia="Times New Roman" w:hAnsi="Calibri" w:cs="Calibri"/>
+          <w:lang w:val="en-US" w:eastAsia="de-DE"/>
+        </w:rPr>
+        <w:t>foreignlanguage</w:t>
+      </w:r>
+      <w:proofErr w:type="spellEnd"/>
+      <w:r>
+        <w:rPr>
+          <w:rFonts w:ascii="Calibri" w:eastAsia="Times New Roman" w:hAnsi="Calibri" w:cs="Calibri"/>
+          <w:lang w:val="en-US" w:eastAsia="de-DE"/>
+        </w:rPr>
+        <w:t>, e.g. \</w:t>
+      </w:r>
+      <w:proofErr w:type="spellStart"/>
+      <w:r>
+        <w:rPr>
+          <w:rFonts w:ascii="Calibri" w:eastAsia="Times New Roman" w:hAnsi="Calibri" w:cs="Calibri"/>
+          <w:lang w:val="en-US" w:eastAsia="de-DE"/>
+        </w:rPr>
+        <w:t>foreignlanguage</w:t>
+      </w:r>
+      <w:proofErr w:type="spellEnd"/>
+      <w:r>
+        <w:rPr>
+          <w:rFonts w:ascii="Calibri" w:eastAsia="Times New Roman" w:hAnsi="Calibri" w:cs="Calibri"/>
+          <w:lang w:val="en-US" w:eastAsia="de-DE"/>
+        </w:rPr>
+        <w:t>{</w:t>
+      </w:r>
+      <w:proofErr w:type="spellStart"/>
+      <w:r>
+        <w:rPr>
+          <w:rFonts w:ascii="Calibri" w:eastAsia="Times New Roman" w:hAnsi="Calibri" w:cs="Calibri"/>
+          <w:lang w:val="en-US" w:eastAsia="de-DE"/>
+        </w:rPr>
+        <w:t>ngerman</w:t>
+      </w:r>
+      <w:proofErr w:type="spellEnd"/>
+      <w:r>
+        <w:rPr>
+          <w:rFonts w:ascii="Calibri" w:eastAsia="Times New Roman" w:hAnsi="Calibri" w:cs="Calibri"/>
+          <w:lang w:val="en-US" w:eastAsia="de-DE"/>
+        </w:rPr>
+        <w:t xml:space="preserve">}{Das </w:t>
+      </w:r>
+      <w:proofErr w:type="spellStart"/>
+      <w:proofErr w:type="gramStart"/>
+      <w:r>
+        <w:rPr>
+          <w:rFonts w:ascii="Calibri" w:eastAsia="Times New Roman" w:hAnsi="Calibri" w:cs="Calibri"/>
+          <w:lang w:val="en-US" w:eastAsia="de-DE"/>
+        </w:rPr>
+        <w:t>ist</w:t>
+      </w:r>
+      <w:proofErr w:type="spellEnd"/>
+      <w:proofErr w:type="gramEnd"/>
+      <w:r>
+        <w:rPr>
+          <w:rFonts w:ascii="Calibri" w:eastAsia="Times New Roman" w:hAnsi="Calibri" w:cs="Calibri"/>
+          <w:lang w:val="en-US" w:eastAsia="de-DE"/>
+        </w:rPr>
+        <w:t xml:space="preserve"> </w:t>
+      </w:r>
+      <w:proofErr w:type="spellStart"/>
+      <w:r>
+        <w:rPr>
+          <w:rFonts w:ascii="Calibri" w:eastAsia="Times New Roman" w:hAnsi="Calibri" w:cs="Calibri"/>
+          <w:lang w:val="en-US" w:eastAsia="de-DE"/>
+        </w:rPr>
+        <w:t>ein</w:t>
+      </w:r>
+      <w:proofErr w:type="spellEnd"/>
+      <w:r>
+        <w:rPr>
+          <w:rFonts w:ascii="Calibri" w:eastAsia="Times New Roman" w:hAnsi="Calibri" w:cs="Calibri"/>
+          <w:lang w:val="en-US" w:eastAsia="de-DE"/>
+        </w:rPr>
+        <w:t xml:space="preserve"> </w:t>
+      </w:r>
+      <w:proofErr w:type="spellStart"/>
+      <w:r>
+        <w:rPr>
+          <w:rFonts w:ascii="Calibri" w:eastAsia="Times New Roman" w:hAnsi="Calibri" w:cs="Calibri"/>
+          <w:lang w:val="en-US" w:eastAsia="de-DE"/>
+        </w:rPr>
+        <w:t>deutscher</w:t>
+      </w:r>
+      <w:proofErr w:type="spellEnd"/>
+      <w:r>
+        <w:rPr>
+          <w:rFonts w:ascii="Calibri" w:eastAsia="Times New Roman" w:hAnsi="Calibri" w:cs="Calibri"/>
+          <w:lang w:val="en-US" w:eastAsia="de-DE"/>
+        </w:rPr>
+        <w:t xml:space="preserve"> Text.}. </w:t>
+      </w:r>
+    </w:p>
+    <w:p>
+      <w:pPr>
+        <w:numPr>
+          <w:ilvl w:val="0"/>
+          <w:numId w:val="2"/>
+        </w:numPr>
+        <w:spacing w:after="0" w:line="240" w:lineRule="auto"/>
+        <w:textAlignment w:val="center"/>
+        <w:rPr>
+          <w:rFonts w:ascii="Calibri" w:eastAsia="Times New Roman" w:hAnsi="Calibri" w:cs="Calibri"/>
+          <w:lang w:eastAsia="de-DE"/>
+        </w:rPr>
+      </w:pPr>
+      <w:r>
+        <w:rPr>
+          <w:rFonts w:ascii="Calibri" w:eastAsia="Times New Roman" w:hAnsi="Calibri" w:cs="Calibri"/>
+          <w:lang w:val="en-US" w:eastAsia="de-DE"/>
+        </w:rPr>
+        <w:t>The default language for the document is English. The selected language influences, e.g., the hyphenation.</w:t>
+      </w:r>
+    </w:p>
     <w:p/>
-    <w:p/>
+    <w:p>
+      <w:pPr>
+        <w:rPr>
+          <w:lang w:val="en-US"/>
+        </w:rPr>
+      </w:pPr>
+      <w:proofErr w:type="spellStart"/>
+      <w:r>
+        <w:rPr>
+          <w:lang w:val="en-US"/>
+        </w:rPr>
+        <w:t>Referenzen</w:t>
+      </w:r>
+      <w:proofErr w:type="spellEnd"/>
+    </w:p>
+    <w:p>
+      <w:pPr>
+        <w:numPr>
+          <w:ilvl w:val="0"/>
+          <w:numId w:val="2"/>
+        </w:numPr>
+        <w:spacing w:after="0" w:line="240" w:lineRule="auto"/>
+        <w:textAlignment w:val="center"/>
+        <w:rPr>
+          <w:rFonts w:ascii="Calibri" w:eastAsia="Times New Roman" w:hAnsi="Calibri" w:cs="Calibri"/>
+          <w:lang w:val="en-US" w:eastAsia="de-DE"/>
+        </w:rPr>
+      </w:pPr>
+      <w:proofErr w:type="spellStart"/>
+      <w:r>
+        <w:rPr>
+          <w:rFonts w:ascii="Calibri" w:eastAsia="Times New Roman" w:hAnsi="Calibri" w:cs="Calibri"/>
+          <w:lang w:val="en-US" w:eastAsia="de-DE"/>
+        </w:rPr>
+        <w:t>Möglichst</w:t>
+      </w:r>
+      <w:proofErr w:type="spellEnd"/>
+      <w:r>
+        <w:rPr>
+          <w:rFonts w:ascii="Calibri" w:eastAsia="Times New Roman" w:hAnsi="Calibri" w:cs="Calibri"/>
+          <w:lang w:val="en-US" w:eastAsia="de-DE"/>
+        </w:rPr>
+        <w:t xml:space="preserve"> </w:t>
+      </w:r>
+      <w:proofErr w:type="spellStart"/>
+      <w:r>
+        <w:rPr>
+          <w:rFonts w:ascii="Calibri" w:eastAsia="Times New Roman" w:hAnsi="Calibri" w:cs="Calibri"/>
+          <w:lang w:val="en-US" w:eastAsia="de-DE"/>
+        </w:rPr>
+        <w:t>nur</w:t>
+      </w:r>
+      <w:proofErr w:type="spellEnd"/>
+      <w:r>
+        <w:rPr>
+          <w:rFonts w:ascii="Calibri" w:eastAsia="Times New Roman" w:hAnsi="Calibri" w:cs="Calibri"/>
+          <w:lang w:val="en-US" w:eastAsia="de-DE"/>
+        </w:rPr>
+        <w:t xml:space="preserve"> </w:t>
+      </w:r>
+      <w:proofErr w:type="spellStart"/>
+      <w:r>
+        <w:rPr>
+          <w:rFonts w:ascii="Calibri" w:eastAsia="Times New Roman" w:hAnsi="Calibri" w:cs="Calibri"/>
+          <w:lang w:val="en-US" w:eastAsia="de-DE"/>
+        </w:rPr>
+        <w:t>englische</w:t>
+      </w:r>
+      <w:proofErr w:type="spellEnd"/>
+      <w:r>
+        <w:rPr>
+          <w:rFonts w:ascii="Calibri" w:eastAsia="Times New Roman" w:hAnsi="Calibri" w:cs="Calibri"/>
+          <w:lang w:val="en-US" w:eastAsia="de-DE"/>
+        </w:rPr>
+        <w:t xml:space="preserve"> </w:t>
+      </w:r>
+      <w:proofErr w:type="spellStart"/>
+      <w:r>
+        <w:rPr>
+          <w:rFonts w:ascii="Calibri" w:eastAsia="Times New Roman" w:hAnsi="Calibri" w:cs="Calibri"/>
+          <w:lang w:val="en-US" w:eastAsia="de-DE"/>
+        </w:rPr>
+        <w:t>Publikationen</w:t>
+      </w:r>
+      <w:proofErr w:type="spellEnd"/>
+      <w:r>
+        <w:rPr>
+          <w:rFonts w:ascii="Calibri" w:eastAsia="Times New Roman" w:hAnsi="Calibri" w:cs="Calibri"/>
+          <w:lang w:val="en-US" w:eastAsia="de-DE"/>
+        </w:rPr>
+        <w:t xml:space="preserve"> </w:t>
+      </w:r>
+      <w:proofErr w:type="spellStart"/>
+      <w:r>
+        <w:rPr>
+          <w:rFonts w:ascii="Calibri" w:eastAsia="Times New Roman" w:hAnsi="Calibri" w:cs="Calibri"/>
+          <w:lang w:val="en-US" w:eastAsia="de-DE"/>
+        </w:rPr>
+        <w:t>referenzieren</w:t>
+      </w:r>
+      <w:proofErr w:type="spellEnd"/>
+    </w:p>
+    <w:p>
+      <w:pPr>
+        <w:numPr>
+          <w:ilvl w:val="0"/>
+          <w:numId w:val="2"/>
+        </w:numPr>
+        <w:spacing w:after="0" w:line="240" w:lineRule="auto"/>
+        <w:textAlignment w:val="center"/>
+        <w:rPr>
+          <w:rFonts w:ascii="Calibri" w:eastAsia="Times New Roman" w:hAnsi="Calibri" w:cs="Calibri"/>
+          <w:lang w:eastAsia="de-DE"/>
+        </w:rPr>
+      </w:pPr>
+      <w:r>
+        <w:rPr>
+          <w:rFonts w:ascii="Calibri" w:eastAsia="Times New Roman" w:hAnsi="Calibri" w:cs="Calibri"/>
+          <w:lang w:eastAsia="de-DE"/>
+        </w:rPr>
+        <w:t>Vornamen immer ausschreiben (wenn möglich)</w:t>
+      </w:r>
+    </w:p>
+    <w:p>
+      <w:pPr>
+        <w:pStyle w:val="Listenabsatz"/>
+        <w:numPr>
+          <w:ilvl w:val="0"/>
+          <w:numId w:val="2"/>
+        </w:numPr>
+        <w:rPr>
+          <w:rFonts w:ascii="Calibri" w:eastAsia="Times New Roman" w:hAnsi="Calibri" w:cs="Calibri"/>
+          <w:lang w:eastAsia="de-DE"/>
+        </w:rPr>
+      </w:pPr>
+      <w:r>
+        <w:rPr>
+          <w:rFonts w:ascii="Calibri" w:eastAsia="Times New Roman" w:hAnsi="Calibri" w:cs="Calibri"/>
+          <w:lang w:val="en-US" w:eastAsia="de-DE"/>
+        </w:rPr>
+        <w:t xml:space="preserve">Do not use abbreviations of conference names like “ICSE ‘11” alone, instead write something like “Proc. of the 14th Int. </w:t>
+      </w:r>
+      <w:proofErr w:type="spellStart"/>
+      <w:r>
+        <w:rPr>
+          <w:rFonts w:ascii="Calibri" w:eastAsia="Times New Roman" w:hAnsi="Calibri" w:cs="Calibri"/>
+          <w:lang w:eastAsia="de-DE"/>
+        </w:rPr>
+        <w:t>Conf</w:t>
+      </w:r>
+      <w:proofErr w:type="spellEnd"/>
+      <w:r>
+        <w:rPr>
+          <w:rFonts w:ascii="Calibri" w:eastAsia="Times New Roman" w:hAnsi="Calibri" w:cs="Calibri"/>
+          <w:lang w:eastAsia="de-DE"/>
+        </w:rPr>
+        <w:t>. on Software Engineering, ICSE ’11”.</w:t>
+      </w:r>
+    </w:p>
     <w:sectPr>
       <w:pgSz w:w="11906" w:h="16838"/>
       <w:pgMar w:top="1417" w:right="1417" w:bottom="1134" w:left="1417" w:header="708" w:footer="708" w:gutter="0"/>
@@ -1178,6 +1826,119 @@
 <file path=word/numbering.xml><?xml version="1.0" encoding="utf-8"?>
 <w:numbering xmlns:wpc="http://schemas.microsoft.com/office/word/2010/wordprocessingCanvas" xmlns:mc="http://schemas.openxmlformats.org/markup-compatibility/2006" xmlns:o="urn:schemas-microsoft-com:office:office" xmlns:r="http://schemas.openxmlformats.org/officeDocument/2006/relationships" xmlns:m="http://schemas.openxmlformats.org/officeDocument/2006/math" xmlns:v="urn:schemas-microsoft-com:vml" xmlns:wp14="http://schemas.microsoft.com/office/word/2010/wordprocessingDrawing" xmlns:wp="http://schemas.openxmlformats.org/drawingml/2006/wordprocessingDrawing" xmlns:w10="urn:schemas-microsoft-com:office:word" xmlns:w="http://schemas.openxmlformats.org/wordprocessingml/2006/main" xmlns:w14="http://schemas.microsoft.com/office/word/2010/wordml" xmlns:wpg="http://schemas.microsoft.com/office/word/2010/wordprocessingGroup" xmlns:wpi="http://schemas.microsoft.com/office/word/2010/wordprocessingInk" xmlns:wne="http://schemas.microsoft.com/office/word/2006/wordml" xmlns:wps="http://schemas.microsoft.com/office/word/2010/wordprocessingShape" mc:Ignorable="w14 wp14">
   <w:abstractNum w:abstractNumId="0">
+    <w:nsid w:val="10F54A37"/>
+    <w:multiLevelType w:val="hybridMultilevel"/>
+    <w:tmpl w:val="D04C8006"/>
+    <w:lvl w:ilvl="0" w:tplc="04070001">
+      <w:start w:val="1"/>
+      <w:numFmt w:val="bullet"/>
+      <w:lvlText w:val=""/>
+      <w:lvlJc w:val="left"/>
+      <w:pPr>
+        <w:ind w:left="720" w:hanging="360"/>
+      </w:pPr>
+      <w:rPr>
+        <w:rFonts w:ascii="Symbol" w:hAnsi="Symbol" w:hint="default"/>
+      </w:rPr>
+    </w:lvl>
+    <w:lvl w:ilvl="1" w:tplc="04070003" w:tentative="1">
+      <w:start w:val="1"/>
+      <w:numFmt w:val="bullet"/>
+      <w:lvlText w:val="o"/>
+      <w:lvlJc w:val="left"/>
+      <w:pPr>
+        <w:ind w:left="1440" w:hanging="360"/>
+      </w:pPr>
+      <w:rPr>
+        <w:rFonts w:ascii="Courier New" w:hAnsi="Courier New" w:cs="Courier New" w:hint="default"/>
+      </w:rPr>
+    </w:lvl>
+    <w:lvl w:ilvl="2" w:tplc="04070005" w:tentative="1">
+      <w:start w:val="1"/>
+      <w:numFmt w:val="bullet"/>
+      <w:lvlText w:val=""/>
+      <w:lvlJc w:val="left"/>
+      <w:pPr>
+        <w:ind w:left="2160" w:hanging="360"/>
+      </w:pPr>
+      <w:rPr>
+        <w:rFonts w:ascii="Wingdings" w:hAnsi="Wingdings" w:hint="default"/>
+      </w:rPr>
+    </w:lvl>
+    <w:lvl w:ilvl="3" w:tplc="04070001" w:tentative="1">
+      <w:start w:val="1"/>
+      <w:numFmt w:val="bullet"/>
+      <w:lvlText w:val=""/>
+      <w:lvlJc w:val="left"/>
+      <w:pPr>
+        <w:ind w:left="2880" w:hanging="360"/>
+      </w:pPr>
+      <w:rPr>
+        <w:rFonts w:ascii="Symbol" w:hAnsi="Symbol" w:hint="default"/>
+      </w:rPr>
+    </w:lvl>
+    <w:lvl w:ilvl="4" w:tplc="04070003" w:tentative="1">
+      <w:start w:val="1"/>
+      <w:numFmt w:val="bullet"/>
+      <w:lvlText w:val="o"/>
+      <w:lvlJc w:val="left"/>
+      <w:pPr>
+        <w:ind w:left="3600" w:hanging="360"/>
+      </w:pPr>
+      <w:rPr>
+        <w:rFonts w:ascii="Courier New" w:hAnsi="Courier New" w:cs="Courier New" w:hint="default"/>
+      </w:rPr>
+    </w:lvl>
+    <w:lvl w:ilvl="5" w:tplc="04070005" w:tentative="1">
+      <w:start w:val="1"/>
+      <w:numFmt w:val="bullet"/>
+      <w:lvlText w:val=""/>
+      <w:lvlJc w:val="left"/>
+      <w:pPr>
+        <w:ind w:left="4320" w:hanging="360"/>
+      </w:pPr>
+      <w:rPr>
+        <w:rFonts w:ascii="Wingdings" w:hAnsi="Wingdings" w:hint="default"/>
+      </w:rPr>
+    </w:lvl>
+    <w:lvl w:ilvl="6" w:tplc="04070001" w:tentative="1">
+      <w:start w:val="1"/>
+      <w:numFmt w:val="bullet"/>
+      <w:lvlText w:val=""/>
+      <w:lvlJc w:val="left"/>
+      <w:pPr>
+        <w:ind w:left="5040" w:hanging="360"/>
+      </w:pPr>
+      <w:rPr>
+        <w:rFonts w:ascii="Symbol" w:hAnsi="Symbol" w:hint="default"/>
+      </w:rPr>
+    </w:lvl>
+    <w:lvl w:ilvl="7" w:tplc="04070003" w:tentative="1">
+      <w:start w:val="1"/>
+      <w:numFmt w:val="bullet"/>
+      <w:lvlText w:val="o"/>
+      <w:lvlJc w:val="left"/>
+      <w:pPr>
+        <w:ind w:left="5760" w:hanging="360"/>
+      </w:pPr>
+      <w:rPr>
+        <w:rFonts w:ascii="Courier New" w:hAnsi="Courier New" w:cs="Courier New" w:hint="default"/>
+      </w:rPr>
+    </w:lvl>
+    <w:lvl w:ilvl="8" w:tplc="04070005" w:tentative="1">
+      <w:start w:val="1"/>
+      <w:numFmt w:val="bullet"/>
+      <w:lvlText w:val=""/>
+      <w:lvlJc w:val="left"/>
+      <w:pPr>
+        <w:ind w:left="6480" w:hanging="360"/>
+      </w:pPr>
+      <w:rPr>
+        <w:rFonts w:ascii="Wingdings" w:hAnsi="Wingdings" w:hint="default"/>
+      </w:rPr>
+    </w:lvl>
+  </w:abstractNum>
+  <w:abstractNum w:abstractNumId="1">
     <w:nsid w:val="273271B6"/>
     <w:multiLevelType w:val="hybridMultilevel"/>
     <w:tmpl w:val="36C0DFC4"/>
@@ -1290,7 +2051,7 @@
       </w:rPr>
     </w:lvl>
   </w:abstractNum>
-  <w:abstractNum w:abstractNumId="1">
+  <w:abstractNum w:abstractNumId="2">
     <w:nsid w:val="46C124A2"/>
     <w:multiLevelType w:val="multilevel"/>
     <w:tmpl w:val="3FE234AE"/>
@@ -1439,7 +2200,7 @@
       </w:rPr>
     </w:lvl>
   </w:abstractNum>
-  <w:abstractNum w:abstractNumId="2">
+  <w:abstractNum w:abstractNumId="3">
     <w:nsid w:val="4F134F68"/>
     <w:multiLevelType w:val="multilevel"/>
     <w:tmpl w:val="05BEA168"/>
@@ -1588,7 +2349,7 @@
       </w:rPr>
     </w:lvl>
   </w:abstractNum>
-  <w:abstractNum w:abstractNumId="3">
+  <w:abstractNum w:abstractNumId="4">
     <w:nsid w:val="5A3C0145"/>
     <w:multiLevelType w:val="hybridMultilevel"/>
     <w:tmpl w:val="B24C7AEC"/>
@@ -1702,15 +2463,18 @@
     </w:lvl>
   </w:abstractNum>
   <w:num w:numId="1">
+    <w:abstractNumId w:val="3"/>
+  </w:num>
+  <w:num w:numId="2">
     <w:abstractNumId w:val="2"/>
   </w:num>
-  <w:num w:numId="2">
+  <w:num w:numId="3">
+    <w:abstractNumId w:val="4"/>
+  </w:num>
+  <w:num w:numId="4">
     <w:abstractNumId w:val="1"/>
   </w:num>
-  <w:num w:numId="3">
-    <w:abstractNumId w:val="3"/>
-  </w:num>
-  <w:num w:numId="4">
+  <w:num w:numId="5">
     <w:abstractNumId w:val="0"/>
   </w:num>
 </w:numbering>
@@ -1914,6 +2678,104 @@
       <w:contextualSpacing/>
     </w:pPr>
   </w:style>
+  <w:style w:type="character" w:styleId="Kommentarzeichen">
+    <w:name w:val="annotation reference"/>
+    <w:basedOn w:val="Absatz-Standardschriftart"/>
+    <w:uiPriority w:val="99"/>
+    <w:semiHidden/>
+    <w:unhideWhenUsed/>
+    <w:rsid w:val="00846BA7"/>
+    <w:rPr>
+      <w:sz w:val="16"/>
+      <w:szCs w:val="16"/>
+    </w:rPr>
+  </w:style>
+  <w:style w:type="paragraph" w:styleId="Kommentartext">
+    <w:name w:val="annotation text"/>
+    <w:basedOn w:val="Standard"/>
+    <w:link w:val="KommentartextZchn"/>
+    <w:uiPriority w:val="99"/>
+    <w:semiHidden/>
+    <w:unhideWhenUsed/>
+    <w:rsid w:val="00846BA7"/>
+    <w:pPr>
+      <w:spacing w:line="240" w:lineRule="auto"/>
+    </w:pPr>
+    <w:rPr>
+      <w:sz w:val="20"/>
+      <w:szCs w:val="20"/>
+    </w:rPr>
+  </w:style>
+  <w:style w:type="character" w:customStyle="1" w:styleId="KommentartextZchn">
+    <w:name w:val="Kommentartext Zchn"/>
+    <w:basedOn w:val="Absatz-Standardschriftart"/>
+    <w:link w:val="Kommentartext"/>
+    <w:uiPriority w:val="99"/>
+    <w:semiHidden/>
+    <w:rsid w:val="00846BA7"/>
+    <w:rPr>
+      <w:sz w:val="20"/>
+      <w:szCs w:val="20"/>
+    </w:rPr>
+  </w:style>
+  <w:style w:type="paragraph" w:styleId="Kommentarthema">
+    <w:name w:val="annotation subject"/>
+    <w:basedOn w:val="Kommentartext"/>
+    <w:next w:val="Kommentartext"/>
+    <w:link w:val="KommentarthemaZchn"/>
+    <w:uiPriority w:val="99"/>
+    <w:semiHidden/>
+    <w:unhideWhenUsed/>
+    <w:rsid w:val="00846BA7"/>
+    <w:rPr>
+      <w:b/>
+      <w:bCs/>
+    </w:rPr>
+  </w:style>
+  <w:style w:type="character" w:customStyle="1" w:styleId="KommentarthemaZchn">
+    <w:name w:val="Kommentarthema Zchn"/>
+    <w:basedOn w:val="KommentartextZchn"/>
+    <w:link w:val="Kommentarthema"/>
+    <w:uiPriority w:val="99"/>
+    <w:semiHidden/>
+    <w:rsid w:val="00846BA7"/>
+    <w:rPr>
+      <w:b/>
+      <w:bCs/>
+      <w:sz w:val="20"/>
+      <w:szCs w:val="20"/>
+    </w:rPr>
+  </w:style>
+  <w:style w:type="paragraph" w:styleId="Sprechblasentext">
+    <w:name w:val="Balloon Text"/>
+    <w:basedOn w:val="Standard"/>
+    <w:link w:val="SprechblasentextZchn"/>
+    <w:uiPriority w:val="99"/>
+    <w:semiHidden/>
+    <w:unhideWhenUsed/>
+    <w:rsid w:val="00846BA7"/>
+    <w:pPr>
+      <w:spacing w:after="0" w:line="240" w:lineRule="auto"/>
+    </w:pPr>
+    <w:rPr>
+      <w:rFonts w:ascii="Tahoma" w:hAnsi="Tahoma" w:cs="Tahoma"/>
+      <w:sz w:val="16"/>
+      <w:szCs w:val="16"/>
+    </w:rPr>
+  </w:style>
+  <w:style w:type="character" w:customStyle="1" w:styleId="SprechblasentextZchn">
+    <w:name w:val="Sprechblasentext Zchn"/>
+    <w:basedOn w:val="Absatz-Standardschriftart"/>
+    <w:link w:val="Sprechblasentext"/>
+    <w:uiPriority w:val="99"/>
+    <w:semiHidden/>
+    <w:rsid w:val="00846BA7"/>
+    <w:rPr>
+      <w:rFonts w:ascii="Tahoma" w:hAnsi="Tahoma" w:cs="Tahoma"/>
+      <w:sz w:val="16"/>
+      <w:szCs w:val="16"/>
+    </w:rPr>
+  </w:style>
 </w:styles>
 </file>
 
@@ -2114,6 +2976,104 @@
       <w:ind w:left="720"/>
       <w:contextualSpacing/>
     </w:pPr>
+  </w:style>
+  <w:style w:type="character" w:styleId="Kommentarzeichen">
+    <w:name w:val="annotation reference"/>
+    <w:basedOn w:val="Absatz-Standardschriftart"/>
+    <w:uiPriority w:val="99"/>
+    <w:semiHidden/>
+    <w:unhideWhenUsed/>
+    <w:rsid w:val="00846BA7"/>
+    <w:rPr>
+      <w:sz w:val="16"/>
+      <w:szCs w:val="16"/>
+    </w:rPr>
+  </w:style>
+  <w:style w:type="paragraph" w:styleId="Kommentartext">
+    <w:name w:val="annotation text"/>
+    <w:basedOn w:val="Standard"/>
+    <w:link w:val="KommentartextZchn"/>
+    <w:uiPriority w:val="99"/>
+    <w:semiHidden/>
+    <w:unhideWhenUsed/>
+    <w:rsid w:val="00846BA7"/>
+    <w:pPr>
+      <w:spacing w:line="240" w:lineRule="auto"/>
+    </w:pPr>
+    <w:rPr>
+      <w:sz w:val="20"/>
+      <w:szCs w:val="20"/>
+    </w:rPr>
+  </w:style>
+  <w:style w:type="character" w:customStyle="1" w:styleId="KommentartextZchn">
+    <w:name w:val="Kommentartext Zchn"/>
+    <w:basedOn w:val="Absatz-Standardschriftart"/>
+    <w:link w:val="Kommentartext"/>
+    <w:uiPriority w:val="99"/>
+    <w:semiHidden/>
+    <w:rsid w:val="00846BA7"/>
+    <w:rPr>
+      <w:sz w:val="20"/>
+      <w:szCs w:val="20"/>
+    </w:rPr>
+  </w:style>
+  <w:style w:type="paragraph" w:styleId="Kommentarthema">
+    <w:name w:val="annotation subject"/>
+    <w:basedOn w:val="Kommentartext"/>
+    <w:next w:val="Kommentartext"/>
+    <w:link w:val="KommentarthemaZchn"/>
+    <w:uiPriority w:val="99"/>
+    <w:semiHidden/>
+    <w:unhideWhenUsed/>
+    <w:rsid w:val="00846BA7"/>
+    <w:rPr>
+      <w:b/>
+      <w:bCs/>
+    </w:rPr>
+  </w:style>
+  <w:style w:type="character" w:customStyle="1" w:styleId="KommentarthemaZchn">
+    <w:name w:val="Kommentarthema Zchn"/>
+    <w:basedOn w:val="KommentartextZchn"/>
+    <w:link w:val="Kommentarthema"/>
+    <w:uiPriority w:val="99"/>
+    <w:semiHidden/>
+    <w:rsid w:val="00846BA7"/>
+    <w:rPr>
+      <w:b/>
+      <w:bCs/>
+      <w:sz w:val="20"/>
+      <w:szCs w:val="20"/>
+    </w:rPr>
+  </w:style>
+  <w:style w:type="paragraph" w:styleId="Sprechblasentext">
+    <w:name w:val="Balloon Text"/>
+    <w:basedOn w:val="Standard"/>
+    <w:link w:val="SprechblasentextZchn"/>
+    <w:uiPriority w:val="99"/>
+    <w:semiHidden/>
+    <w:unhideWhenUsed/>
+    <w:rsid w:val="00846BA7"/>
+    <w:pPr>
+      <w:spacing w:after="0" w:line="240" w:lineRule="auto"/>
+    </w:pPr>
+    <w:rPr>
+      <w:rFonts w:ascii="Tahoma" w:hAnsi="Tahoma" w:cs="Tahoma"/>
+      <w:sz w:val="16"/>
+      <w:szCs w:val="16"/>
+    </w:rPr>
+  </w:style>
+  <w:style w:type="character" w:customStyle="1" w:styleId="SprechblasentextZchn">
+    <w:name w:val="Sprechblasentext Zchn"/>
+    <w:basedOn w:val="Absatz-Standardschriftart"/>
+    <w:link w:val="Sprechblasentext"/>
+    <w:uiPriority w:val="99"/>
+    <w:semiHidden/>
+    <w:rsid w:val="00846BA7"/>
+    <w:rPr>
+      <w:rFonts w:ascii="Tahoma" w:hAnsi="Tahoma" w:cs="Tahoma"/>
+      <w:sz w:val="16"/>
+      <w:szCs w:val="16"/>
+    </w:rPr>
   </w:style>
 </w:styles>
 </file>

</xml_diff>

<commit_message>
Schreibweisen von metamodel, model-driven und graph-based in den Writing Guidelines ergaenzt.
</commit_message>
<xml_diff>
--- a/Story Diagram Syntax and Semantics/WritingGuidelines.docx
+++ b/Story Diagram Syntax and Semantics/WritingGuidelines.docx
@@ -17,7 +17,6 @@
         </w:rPr>
         <w:t>Story-Diagram-</w:t>
       </w:r>
-      <w:proofErr w:type="spellStart"/>
       <w:r>
         <w:rPr>
           <w:b/>
@@ -37,15 +36,7 @@
           <w:b/>
           <w:sz w:val="28"/>
         </w:rPr>
-        <w:t>eport</w:t>
-      </w:r>
-      <w:proofErr w:type="spellEnd"/>
-      <w:r>
-        <w:rPr>
-          <w:b/>
-          <w:sz w:val="28"/>
-        </w:rPr>
-        <w:t xml:space="preserve"> Writing Guidelines</w:t>
+        <w:t>eport Writing Guidelines</w:t>
       </w:r>
     </w:p>
     <w:p/>
@@ -127,26 +118,8 @@
           <w:rFonts w:ascii="Calibri" w:eastAsia="Times New Roman" w:hAnsi="Calibri" w:cs="Calibri"/>
           <w:lang w:eastAsia="de-DE"/>
         </w:rPr>
-        <w:t xml:space="preserve">, </w:t>
-      </w:r>
-      <w:proofErr w:type="spellStart"/>
-      <w:r>
-        <w:rPr>
-          <w:rFonts w:ascii="Calibri" w:eastAsia="Times New Roman" w:hAnsi="Calibri" w:cs="Calibri"/>
-          <w:lang w:eastAsia="de-DE"/>
-        </w:rPr>
-        <w:t>Camel</w:t>
-      </w:r>
-      <w:proofErr w:type="spellEnd"/>
-      <w:r>
-        <w:rPr>
-          <w:rFonts w:ascii="Calibri" w:eastAsia="Times New Roman" w:hAnsi="Calibri" w:cs="Calibri"/>
-          <w:lang w:eastAsia="de-DE"/>
-        </w:rPr>
-        <w:t xml:space="preserve"> Case</w:t>
-      </w:r>
-      <w:bookmarkStart w:id="0" w:name="_GoBack"/>
-      <w:bookmarkEnd w:id="0"/>
+        <w:t>, Camel Case</w:t>
+      </w:r>
     </w:p>
     <w:p>
       <w:pPr>
@@ -190,39 +163,7 @@
           <w:rFonts w:ascii="Calibri" w:eastAsia="Times New Roman" w:hAnsi="Calibri" w:cs="Calibri"/>
           <w:lang w:eastAsia="de-DE"/>
         </w:rPr>
-        <w:t xml:space="preserve">Referenzen, z.B. </w:t>
-      </w:r>
-      <w:proofErr w:type="spellStart"/>
-      <w:r>
-        <w:rPr>
-          <w:rFonts w:ascii="Calibri" w:eastAsia="Times New Roman" w:hAnsi="Calibri" w:cs="Calibri"/>
-          <w:lang w:eastAsia="de-DE"/>
-        </w:rPr>
-        <w:t>Figure</w:t>
-      </w:r>
-      <w:proofErr w:type="spellEnd"/>
-      <w:r>
-        <w:rPr>
-          <w:rFonts w:ascii="Calibri" w:eastAsia="Times New Roman" w:hAnsi="Calibri" w:cs="Calibri"/>
-          <w:lang w:eastAsia="de-DE"/>
-        </w:rPr>
-        <w:t xml:space="preserve"> 2.1, </w:t>
-      </w:r>
-      <w:proofErr w:type="spellStart"/>
-      <w:r>
-        <w:rPr>
-          <w:rFonts w:ascii="Calibri" w:eastAsia="Times New Roman" w:hAnsi="Calibri" w:cs="Calibri"/>
-          <w:lang w:eastAsia="de-DE"/>
-        </w:rPr>
-        <w:t>Section</w:t>
-      </w:r>
-      <w:proofErr w:type="spellEnd"/>
-      <w:r>
-        <w:rPr>
-          <w:rFonts w:ascii="Calibri" w:eastAsia="Times New Roman" w:hAnsi="Calibri" w:cs="Calibri"/>
-          <w:lang w:eastAsia="de-DE"/>
-        </w:rPr>
-        <w:t xml:space="preserve"> 4.2, Chapter</w:t>
+        <w:t>Referenzen, z.B. Figure 2.1, Section 4.2, Chapter</w:t>
       </w:r>
       <w:r>
         <w:rPr>
@@ -260,71 +201,7 @@
           <w:rFonts w:ascii="Calibri" w:eastAsia="Times New Roman" w:hAnsi="Calibri" w:cs="Calibri"/>
           <w:lang w:eastAsia="de-DE"/>
         </w:rPr>
-        <w:t xml:space="preserve">Bei unbenannten Referenzen, z.B. </w:t>
-      </w:r>
-      <w:proofErr w:type="spellStart"/>
-      <w:r>
-        <w:rPr>
-          <w:rFonts w:ascii="Calibri" w:eastAsia="Times New Roman" w:hAnsi="Calibri" w:cs="Calibri"/>
-          <w:lang w:eastAsia="de-DE"/>
-        </w:rPr>
-        <w:t>previous</w:t>
-      </w:r>
-      <w:proofErr w:type="spellEnd"/>
-      <w:r>
-        <w:rPr>
-          <w:rFonts w:ascii="Calibri" w:eastAsia="Times New Roman" w:hAnsi="Calibri" w:cs="Calibri"/>
-          <w:lang w:eastAsia="de-DE"/>
-        </w:rPr>
-        <w:t xml:space="preserve"> </w:t>
-      </w:r>
-      <w:proofErr w:type="spellStart"/>
-      <w:r>
-        <w:rPr>
-          <w:rFonts w:ascii="Calibri" w:eastAsia="Times New Roman" w:hAnsi="Calibri" w:cs="Calibri"/>
-          <w:lang w:eastAsia="de-DE"/>
-        </w:rPr>
-        <w:t>chapter</w:t>
-      </w:r>
-      <w:proofErr w:type="spellEnd"/>
-      <w:r>
-        <w:rPr>
-          <w:rFonts w:ascii="Calibri" w:eastAsia="Times New Roman" w:hAnsi="Calibri" w:cs="Calibri"/>
-          <w:lang w:eastAsia="de-DE"/>
-        </w:rPr>
-        <w:t xml:space="preserve">, </w:t>
-      </w:r>
-      <w:proofErr w:type="spellStart"/>
-      <w:r>
-        <w:rPr>
-          <w:rFonts w:ascii="Calibri" w:eastAsia="Times New Roman" w:hAnsi="Calibri" w:cs="Calibri"/>
-          <w:lang w:eastAsia="de-DE"/>
-        </w:rPr>
-        <w:t>next</w:t>
-      </w:r>
-      <w:proofErr w:type="spellEnd"/>
-      <w:r>
-        <w:rPr>
-          <w:rFonts w:ascii="Calibri" w:eastAsia="Times New Roman" w:hAnsi="Calibri" w:cs="Calibri"/>
-          <w:lang w:eastAsia="de-DE"/>
-        </w:rPr>
-        <w:t xml:space="preserve"> </w:t>
-      </w:r>
-      <w:proofErr w:type="spellStart"/>
-      <w:r>
-        <w:rPr>
-          <w:rFonts w:ascii="Calibri" w:eastAsia="Times New Roman" w:hAnsi="Calibri" w:cs="Calibri"/>
-          <w:lang w:eastAsia="de-DE"/>
-        </w:rPr>
-        <w:t>section</w:t>
-      </w:r>
-      <w:proofErr w:type="spellEnd"/>
-      <w:r>
-        <w:rPr>
-          <w:rFonts w:ascii="Calibri" w:eastAsia="Times New Roman" w:hAnsi="Calibri" w:cs="Calibri"/>
-          <w:lang w:eastAsia="de-DE"/>
-        </w:rPr>
-        <w:t>, etc. immer ausschreiben und klein</w:t>
+        <w:t>Bei unbenannten Referenzen, z.B. previous chapter, next section, etc. immer ausschreiben und klein</w:t>
       </w:r>
     </w:p>
     <w:p>
@@ -362,78 +239,14 @@
           <w:rFonts w:ascii="Calibri" w:eastAsia="Times New Roman" w:hAnsi="Calibri" w:cs="Calibri"/>
           <w:lang w:eastAsia="de-DE"/>
         </w:rPr>
-        <w:t>, die in Abbildungen auftauchen, die \</w:t>
-      </w:r>
-      <w:proofErr w:type="spellStart"/>
-      <w:r>
-        <w:rPr>
-          <w:rFonts w:ascii="Calibri" w:eastAsia="Times New Roman" w:hAnsi="Calibri" w:cs="Calibri"/>
-          <w:lang w:eastAsia="de-DE"/>
-        </w:rPr>
-        <w:t>fe</w:t>
-      </w:r>
-      <w:proofErr w:type="spellEnd"/>
-      <w:r>
-        <w:rPr>
-          <w:rFonts w:ascii="Calibri" w:eastAsia="Times New Roman" w:hAnsi="Calibri" w:cs="Calibri"/>
-          <w:lang w:eastAsia="de-DE"/>
-        </w:rPr>
-        <w:t>{} Umgebung nutzen</w:t>
-      </w:r>
-      <w:r>
-        <w:rPr>
-          <w:rFonts w:ascii="Calibri" w:eastAsia="Times New Roman" w:hAnsi="Calibri" w:cs="Calibri"/>
-          <w:lang w:eastAsia="de-DE"/>
-        </w:rPr>
-        <w:t xml:space="preserve"> (</w:t>
-      </w:r>
-      <w:proofErr w:type="spellStart"/>
-      <w:r>
-        <w:rPr>
-          <w:rFonts w:ascii="Calibri" w:eastAsia="Times New Roman" w:hAnsi="Calibri" w:cs="Calibri"/>
-          <w:lang w:eastAsia="de-DE"/>
-        </w:rPr>
-        <w:t>fe</w:t>
-      </w:r>
-      <w:proofErr w:type="spellEnd"/>
-      <w:r>
-        <w:rPr>
-          <w:rFonts w:ascii="Calibri" w:eastAsia="Times New Roman" w:hAnsi="Calibri" w:cs="Calibri"/>
-          <w:lang w:eastAsia="de-DE"/>
-        </w:rPr>
-        <w:t xml:space="preserve"> = </w:t>
-      </w:r>
-      <w:proofErr w:type="spellStart"/>
-      <w:r>
-        <w:rPr>
-          <w:rFonts w:ascii="Calibri" w:eastAsia="Times New Roman" w:hAnsi="Calibri" w:cs="Calibri"/>
-          <w:lang w:eastAsia="de-DE"/>
-        </w:rPr>
-        <w:t>figure</w:t>
-      </w:r>
-      <w:proofErr w:type="spellEnd"/>
-      <w:r>
-        <w:rPr>
-          <w:rFonts w:ascii="Calibri" w:eastAsia="Times New Roman" w:hAnsi="Calibri" w:cs="Calibri"/>
-          <w:lang w:eastAsia="de-DE"/>
-        </w:rPr>
-        <w:t xml:space="preserve"> </w:t>
-      </w:r>
-      <w:proofErr w:type="spellStart"/>
-      <w:r>
-        <w:rPr>
-          <w:rFonts w:ascii="Calibri" w:eastAsia="Times New Roman" w:hAnsi="Calibri" w:cs="Calibri"/>
-          <w:lang w:eastAsia="de-DE"/>
-        </w:rPr>
-        <w:t>element</w:t>
-      </w:r>
-      <w:proofErr w:type="spellEnd"/>
-      <w:r>
-        <w:rPr>
-          <w:rFonts w:ascii="Calibri" w:eastAsia="Times New Roman" w:hAnsi="Calibri" w:cs="Calibri"/>
-          <w:lang w:eastAsia="de-DE"/>
-        </w:rPr>
-        <w:t>)</w:t>
+        <w:t>, die in Abbildungen auftauchen, die \fe{} Umgebung nutzen</w:t>
+      </w:r>
+      <w:r>
+        <w:rPr>
+          <w:rFonts w:ascii="Calibri" w:eastAsia="Times New Roman" w:hAnsi="Calibri" w:cs="Calibri"/>
+          <w:lang w:eastAsia="de-DE"/>
+        </w:rPr>
+        <w:t xml:space="preserve"> (fe = figure element)</w:t>
       </w:r>
     </w:p>
     <w:p>
@@ -488,23 +301,7 @@
           <w:rFonts w:ascii="Calibri" w:eastAsia="Times New Roman" w:hAnsi="Calibri" w:cs="Calibri"/>
           <w:lang w:eastAsia="de-DE"/>
         </w:rPr>
-        <w:t>Hervorhebungen im Text immer mit \</w:t>
-      </w:r>
-      <w:proofErr w:type="spellStart"/>
-      <w:r>
-        <w:rPr>
-          <w:rFonts w:ascii="Calibri" w:eastAsia="Times New Roman" w:hAnsi="Calibri" w:cs="Calibri"/>
-          <w:lang w:eastAsia="de-DE"/>
-        </w:rPr>
-        <w:t>emph</w:t>
-      </w:r>
-      <w:proofErr w:type="spellEnd"/>
-      <w:r>
-        <w:rPr>
-          <w:rFonts w:ascii="Calibri" w:eastAsia="Times New Roman" w:hAnsi="Calibri" w:cs="Calibri"/>
-          <w:lang w:eastAsia="de-DE"/>
-        </w:rPr>
-        <w:t>{}</w:t>
+        <w:t>Hervorhebungen im Text immer mit \emph{}</w:t>
       </w:r>
     </w:p>
     <w:p/>
@@ -590,79 +387,7 @@
           <w:szCs w:val="24"/>
           <w:lang w:eastAsia="de-DE"/>
         </w:rPr>
-        <w:t>Die Worte „</w:t>
-      </w:r>
-      <w:proofErr w:type="spellStart"/>
-      <w:r>
-        <w:rPr>
-          <w:rFonts w:eastAsia="Times New Roman" w:cstheme="minorHAnsi"/>
-          <w:szCs w:val="24"/>
-          <w:lang w:eastAsia="de-DE"/>
-        </w:rPr>
-        <w:t>story</w:t>
-      </w:r>
-      <w:proofErr w:type="spellEnd"/>
-      <w:r>
-        <w:rPr>
-          <w:rFonts w:eastAsia="Times New Roman" w:cstheme="minorHAnsi"/>
-          <w:szCs w:val="24"/>
-          <w:lang w:eastAsia="de-DE"/>
-        </w:rPr>
-        <w:t xml:space="preserve"> </w:t>
-      </w:r>
-      <w:proofErr w:type="spellStart"/>
-      <w:r>
-        <w:rPr>
-          <w:rFonts w:eastAsia="Times New Roman" w:cstheme="minorHAnsi"/>
-          <w:szCs w:val="24"/>
-          <w:lang w:eastAsia="de-DE"/>
-        </w:rPr>
-        <w:t>pattern</w:t>
-      </w:r>
-      <w:proofErr w:type="spellEnd"/>
-      <w:r>
-        <w:rPr>
-          <w:rFonts w:eastAsia="Times New Roman" w:cstheme="minorHAnsi"/>
-          <w:szCs w:val="24"/>
-          <w:lang w:eastAsia="de-DE"/>
-        </w:rPr>
-        <w:t>“ und „</w:t>
-      </w:r>
-      <w:proofErr w:type="spellStart"/>
-      <w:r>
-        <w:rPr>
-          <w:rFonts w:eastAsia="Times New Roman" w:cstheme="minorHAnsi"/>
-          <w:szCs w:val="24"/>
-          <w:lang w:eastAsia="de-DE"/>
-        </w:rPr>
-        <w:t>story</w:t>
-      </w:r>
-      <w:proofErr w:type="spellEnd"/>
-      <w:r>
-        <w:rPr>
-          <w:rFonts w:eastAsia="Times New Roman" w:cstheme="minorHAnsi"/>
-          <w:szCs w:val="24"/>
-          <w:lang w:eastAsia="de-DE"/>
-        </w:rPr>
-        <w:t xml:space="preserve"> </w:t>
-      </w:r>
-      <w:proofErr w:type="spellStart"/>
-      <w:r>
-        <w:rPr>
-          <w:rFonts w:eastAsia="Times New Roman" w:cstheme="minorHAnsi"/>
-          <w:szCs w:val="24"/>
-          <w:lang w:eastAsia="de-DE"/>
-        </w:rPr>
-        <w:t>diagram</w:t>
-      </w:r>
-      <w:proofErr w:type="spellEnd"/>
-      <w:r>
-        <w:rPr>
-          <w:rFonts w:eastAsia="Times New Roman" w:cstheme="minorHAnsi"/>
-          <w:szCs w:val="24"/>
-          <w:lang w:eastAsia="de-DE"/>
-        </w:rPr>
-        <w:t>“ werden klein und auseinander geschrieben.</w:t>
+        <w:t>Die Worte „story pattern“ und „story diagram“ werden klein und auseinander geschrieben.</w:t>
       </w:r>
     </w:p>
     <w:p>
@@ -686,97 +411,7 @@
           <w:szCs w:val="24"/>
           <w:lang w:eastAsia="de-DE"/>
         </w:rPr>
-        <w:t>Für «</w:t>
-      </w:r>
-      <w:proofErr w:type="spellStart"/>
-      <w:r>
-        <w:rPr>
-          <w:rFonts w:eastAsia="Times New Roman" w:cstheme="minorHAnsi"/>
-          <w:szCs w:val="24"/>
-          <w:lang w:eastAsia="de-DE"/>
-        </w:rPr>
-        <w:t>create</w:t>
-      </w:r>
-      <w:proofErr w:type="spellEnd"/>
-      <w:r>
-        <w:rPr>
-          <w:rFonts w:eastAsia="Times New Roman" w:cstheme="minorHAnsi"/>
-          <w:szCs w:val="24"/>
-          <w:lang w:eastAsia="de-DE"/>
-        </w:rPr>
-        <w:t>», «</w:t>
-      </w:r>
-      <w:proofErr w:type="spellStart"/>
-      <w:r>
-        <w:rPr>
-          <w:rFonts w:eastAsia="Times New Roman" w:cstheme="minorHAnsi"/>
-          <w:szCs w:val="24"/>
-          <w:lang w:eastAsia="de-DE"/>
-        </w:rPr>
-        <w:t>destroy</w:t>
-      </w:r>
-      <w:proofErr w:type="spellEnd"/>
-      <w:r>
-        <w:rPr>
-          <w:rFonts w:eastAsia="Times New Roman" w:cstheme="minorHAnsi"/>
-          <w:szCs w:val="24"/>
-          <w:lang w:eastAsia="de-DE"/>
-        </w:rPr>
-        <w:t>» und FUJABA sind die Kürzel \</w:t>
-      </w:r>
-      <w:proofErr w:type="spellStart"/>
-      <w:r>
-        <w:rPr>
-          <w:rFonts w:eastAsia="Times New Roman" w:cstheme="minorHAnsi"/>
-          <w:szCs w:val="24"/>
-          <w:lang w:eastAsia="de-DE"/>
-        </w:rPr>
-        <w:t>create</w:t>
-      </w:r>
-      <w:proofErr w:type="spellEnd"/>
-      <w:r>
-        <w:rPr>
-          <w:rFonts w:eastAsia="Times New Roman" w:cstheme="minorHAnsi"/>
-          <w:szCs w:val="24"/>
-          <w:lang w:eastAsia="de-DE"/>
-        </w:rPr>
-        <w:t>, \</w:t>
-      </w:r>
-      <w:proofErr w:type="spellStart"/>
-      <w:r>
-        <w:rPr>
-          <w:rFonts w:eastAsia="Times New Roman" w:cstheme="minorHAnsi"/>
-          <w:szCs w:val="24"/>
-          <w:lang w:eastAsia="de-DE"/>
-        </w:rPr>
-        <w:t>destroy</w:t>
-      </w:r>
-      <w:proofErr w:type="spellEnd"/>
-      <w:r>
-        <w:rPr>
-          <w:rFonts w:eastAsia="Times New Roman" w:cstheme="minorHAnsi"/>
-          <w:szCs w:val="24"/>
-          <w:lang w:eastAsia="de-DE"/>
-        </w:rPr>
-        <w:t xml:space="preserve"> und \</w:t>
-      </w:r>
-      <w:proofErr w:type="spellStart"/>
-      <w:r>
-        <w:rPr>
-          <w:rFonts w:eastAsia="Times New Roman" w:cstheme="minorHAnsi"/>
-          <w:szCs w:val="24"/>
-          <w:lang w:eastAsia="de-DE"/>
-        </w:rPr>
-        <w:t>fuj</w:t>
-      </w:r>
-      <w:proofErr w:type="spellEnd"/>
-      <w:r>
-        <w:rPr>
-          <w:rFonts w:eastAsia="Times New Roman" w:cstheme="minorHAnsi"/>
-          <w:szCs w:val="24"/>
-          <w:lang w:eastAsia="de-DE"/>
-        </w:rPr>
-        <w:t xml:space="preserve"> definiert.</w:t>
+        <w:t>Für «create», «destroy» und FUJABA sind die Kürzel \create, \destroy und \fuj definiert.</w:t>
       </w:r>
     </w:p>
     <w:p>
@@ -821,135 +456,7 @@
           <w:rFonts w:ascii="Calibri" w:eastAsia="Times New Roman" w:hAnsi="Calibri" w:cs="Calibri"/>
           <w:lang w:eastAsia="de-DE"/>
         </w:rPr>
-        <w:t xml:space="preserve">Tools auf seiner Webseite nutzt: MATLAB, </w:t>
-      </w:r>
-      <w:proofErr w:type="spellStart"/>
-      <w:r>
-        <w:rPr>
-          <w:rFonts w:ascii="Calibri" w:eastAsia="Times New Roman" w:hAnsi="Calibri" w:cs="Calibri"/>
-          <w:lang w:eastAsia="de-DE"/>
-        </w:rPr>
-        <w:t>Simulink</w:t>
-      </w:r>
-      <w:proofErr w:type="spellEnd"/>
-      <w:r>
-        <w:rPr>
-          <w:rFonts w:ascii="Calibri" w:eastAsia="Times New Roman" w:hAnsi="Calibri" w:cs="Calibri"/>
-          <w:lang w:eastAsia="de-DE"/>
-        </w:rPr>
-        <w:t xml:space="preserve">, </w:t>
-      </w:r>
-      <w:proofErr w:type="spellStart"/>
-      <w:r>
-        <w:rPr>
-          <w:rFonts w:ascii="Calibri" w:eastAsia="Times New Roman" w:hAnsi="Calibri" w:cs="Calibri"/>
-          <w:lang w:eastAsia="de-DE"/>
-        </w:rPr>
-        <w:t>Stateflow</w:t>
-      </w:r>
-      <w:proofErr w:type="spellEnd"/>
-      <w:r>
-        <w:rPr>
-          <w:rFonts w:ascii="Calibri" w:eastAsia="Times New Roman" w:hAnsi="Calibri" w:cs="Calibri"/>
-          <w:lang w:eastAsia="de-DE"/>
-        </w:rPr>
-        <w:t xml:space="preserve"> (in Kombination MATLAB/</w:t>
-      </w:r>
-      <w:proofErr w:type="spellStart"/>
-      <w:r>
-        <w:rPr>
-          <w:rFonts w:ascii="Calibri" w:eastAsia="Times New Roman" w:hAnsi="Calibri" w:cs="Calibri"/>
-          <w:lang w:eastAsia="de-DE"/>
-        </w:rPr>
-        <w:t>Simulink</w:t>
-      </w:r>
-      <w:proofErr w:type="spellEnd"/>
-      <w:r>
-        <w:rPr>
-          <w:rFonts w:ascii="Calibri" w:eastAsia="Times New Roman" w:hAnsi="Calibri" w:cs="Calibri"/>
-          <w:lang w:eastAsia="de-DE"/>
-        </w:rPr>
-        <w:t xml:space="preserve"> </w:t>
-      </w:r>
-      <w:proofErr w:type="spellStart"/>
-      <w:r>
-        <w:rPr>
-          <w:rFonts w:ascii="Calibri" w:eastAsia="Times New Roman" w:hAnsi="Calibri" w:cs="Calibri"/>
-          <w:lang w:eastAsia="de-DE"/>
-        </w:rPr>
-        <w:t>and</w:t>
-      </w:r>
-      <w:proofErr w:type="spellEnd"/>
-      <w:r>
-        <w:rPr>
-          <w:rFonts w:ascii="Calibri" w:eastAsia="Times New Roman" w:hAnsi="Calibri" w:cs="Calibri"/>
-          <w:lang w:eastAsia="de-DE"/>
-        </w:rPr>
-        <w:t xml:space="preserve"> </w:t>
-      </w:r>
-      <w:proofErr w:type="spellStart"/>
-      <w:r>
-        <w:rPr>
-          <w:rFonts w:ascii="Calibri" w:eastAsia="Times New Roman" w:hAnsi="Calibri" w:cs="Calibri"/>
-          <w:lang w:eastAsia="de-DE"/>
-        </w:rPr>
-        <w:t>Stateflow</w:t>
-      </w:r>
-      <w:proofErr w:type="spellEnd"/>
-      <w:r>
-        <w:rPr>
-          <w:rFonts w:ascii="Calibri" w:eastAsia="Times New Roman" w:hAnsi="Calibri" w:cs="Calibri"/>
-          <w:lang w:eastAsia="de-DE"/>
-        </w:rPr>
-        <w:t xml:space="preserve">), </w:t>
-      </w:r>
-      <w:proofErr w:type="spellStart"/>
-      <w:r>
-        <w:rPr>
-          <w:rFonts w:ascii="Calibri" w:eastAsia="Times New Roman" w:hAnsi="Calibri" w:cs="Calibri"/>
-          <w:lang w:eastAsia="de-DE"/>
-        </w:rPr>
-        <w:t>Modelica</w:t>
-      </w:r>
-      <w:proofErr w:type="spellEnd"/>
-      <w:r>
-        <w:rPr>
-          <w:rFonts w:ascii="Calibri" w:eastAsia="Times New Roman" w:hAnsi="Calibri" w:cs="Calibri"/>
-          <w:lang w:eastAsia="de-DE"/>
-        </w:rPr>
-        <w:t xml:space="preserve">, </w:t>
-      </w:r>
-      <w:proofErr w:type="spellStart"/>
-      <w:r>
-        <w:rPr>
-          <w:rFonts w:ascii="Calibri" w:eastAsia="Times New Roman" w:hAnsi="Calibri" w:cs="Calibri"/>
-          <w:lang w:eastAsia="de-DE"/>
-        </w:rPr>
-        <w:t>Dymola</w:t>
-      </w:r>
-      <w:proofErr w:type="spellEnd"/>
-      <w:r>
-        <w:rPr>
-          <w:rFonts w:ascii="Calibri" w:eastAsia="Times New Roman" w:hAnsi="Calibri" w:cs="Calibri"/>
-          <w:lang w:eastAsia="de-DE"/>
-        </w:rPr>
-        <w:t xml:space="preserve">, </w:t>
-      </w:r>
-      <w:proofErr w:type="spellStart"/>
-      <w:r>
-        <w:rPr>
-          <w:rFonts w:ascii="Calibri" w:eastAsia="Times New Roman" w:hAnsi="Calibri" w:cs="Calibri"/>
-          <w:lang w:eastAsia="de-DE"/>
-        </w:rPr>
-        <w:t>CAMeL</w:t>
-      </w:r>
-      <w:proofErr w:type="spellEnd"/>
-      <w:r>
-        <w:rPr>
-          <w:rFonts w:ascii="Calibri" w:eastAsia="Times New Roman" w:hAnsi="Calibri" w:cs="Calibri"/>
-          <w:lang w:eastAsia="de-DE"/>
-        </w:rPr>
-        <w:t>-View</w:t>
+        <w:t>Tools auf seiner Webseite nutzt: MATLAB, Simulink, Stateflow (in Kombination MATLAB/Simulink and Stateflow), Modelica, Dymola, CAMeL-View</w:t>
       </w:r>
     </w:p>
     <w:p>
@@ -1015,45 +522,7 @@
           <w:rFonts w:ascii="Calibri" w:eastAsia="Times New Roman" w:hAnsi="Calibri" w:cs="Calibri"/>
           <w:lang w:eastAsia="de-DE"/>
         </w:rPr>
-        <w:t xml:space="preserve"> der betreffenden Autoren bzw. die auf der Webseite verwendete Schreibweise genutzt werden, z.B. </w:t>
-      </w:r>
-      <w:proofErr w:type="spellStart"/>
-      <w:r>
-        <w:rPr>
-          <w:rFonts w:ascii="Calibri" w:eastAsia="Times New Roman" w:hAnsi="Calibri" w:cs="Calibri"/>
-          <w:lang w:eastAsia="de-DE"/>
-        </w:rPr>
-        <w:t>Uppaal</w:t>
-      </w:r>
-      <w:proofErr w:type="spellEnd"/>
-      <w:r>
-        <w:rPr>
-          <w:rFonts w:ascii="Calibri" w:eastAsia="Times New Roman" w:hAnsi="Calibri" w:cs="Calibri"/>
-          <w:lang w:eastAsia="de-DE"/>
-        </w:rPr>
-        <w:t>, GROOVE</w:t>
-      </w:r>
-    </w:p>
-    <w:p>
-      <w:pPr>
-        <w:rPr>
-          <w:rFonts w:ascii="Calibri" w:hAnsi="Calibri" w:cs="Calibri"/>
-        </w:rPr>
-      </w:pPr>
-    </w:p>
-    <w:p>
-      <w:pPr>
-        <w:rPr>
-          <w:i/>
-          <w:sz w:val="24"/>
-        </w:rPr>
-      </w:pPr>
-      <w:r>
-        <w:rPr>
-          <w:i/>
-          <w:sz w:val="24"/>
-        </w:rPr>
-        <w:t>Erstellung von Graphiken:</w:t>
+        <w:t xml:space="preserve"> der betreffenden Autoren bzw. die auf der Webseite verwendete Schreibweise genutzt werden, z.B. Uppaal, GROOVE</w:t>
       </w:r>
     </w:p>
     <w:p>
@@ -1077,23 +546,14 @@
           <w:rFonts w:ascii="Calibri" w:eastAsia="Times New Roman" w:hAnsi="Calibri" w:cs="Calibri"/>
           <w:lang w:eastAsia="de-DE"/>
         </w:rPr>
-        <w:t xml:space="preserve">Alle Graphiken für den </w:t>
-      </w:r>
-      <w:proofErr w:type="spellStart"/>
-      <w:r>
-        <w:rPr>
-          <w:rFonts w:ascii="Calibri" w:eastAsia="Times New Roman" w:hAnsi="Calibri" w:cs="Calibri"/>
-          <w:lang w:eastAsia="de-DE"/>
-        </w:rPr>
-        <w:t>TechReport</w:t>
-      </w:r>
-      <w:proofErr w:type="spellEnd"/>
-      <w:r>
-        <w:rPr>
-          <w:rFonts w:ascii="Calibri" w:eastAsia="Times New Roman" w:hAnsi="Calibri" w:cs="Calibri"/>
-          <w:lang w:eastAsia="de-DE"/>
-        </w:rPr>
-        <w:t xml:space="preserve"> werden mit Visio erstellt. Aktuell basieren alle Graphiken auf Visio 2010.</w:t>
+        <w:t xml:space="preserve">Das Wort </w:t>
+      </w:r>
+      <w:r>
+        <w:rPr>
+          <w:rFonts w:ascii="Calibri" w:eastAsia="Times New Roman" w:hAnsi="Calibri" w:cs="Calibri"/>
+          <w:lang w:eastAsia="de-DE"/>
+        </w:rPr>
+        <w:t>„metamodel“ wird in Anlehnung an die Schreibweise der OMG klein und zusammen geschrieben.</w:t>
       </w:r>
     </w:p>
     <w:p>
@@ -1117,7 +577,31 @@
           <w:rFonts w:ascii="Calibri" w:eastAsia="Times New Roman" w:hAnsi="Calibri" w:cs="Calibri"/>
           <w:lang w:eastAsia="de-DE"/>
         </w:rPr>
-        <w:t>Um ein einheitliches Erscheinungsbild für alle Abbildungen zu erhalten, sollten die Elemente für neue Abbildungen aus den bestehenden Dateien kopiert werden.</w:t>
+        <w:t>Die Worte „model-driven“ und „graph-based“ werden mit Bindestrich geschrieben.</w:t>
+      </w:r>
+      <w:bookmarkStart w:id="0" w:name="_GoBack"/>
+      <w:bookmarkEnd w:id="0"/>
+    </w:p>
+    <w:p>
+      <w:pPr>
+        <w:rPr>
+          <w:rFonts w:ascii="Calibri" w:hAnsi="Calibri" w:cs="Calibri"/>
+        </w:rPr>
+      </w:pPr>
+    </w:p>
+    <w:p>
+      <w:pPr>
+        <w:rPr>
+          <w:i/>
+          <w:sz w:val="24"/>
+        </w:rPr>
+      </w:pPr>
+      <w:r>
+        <w:rPr>
+          <w:i/>
+          <w:sz w:val="24"/>
+        </w:rPr>
+        <w:t>Erstellung von Graphiken:</w:t>
       </w:r>
     </w:p>
     <w:p>
@@ -1141,87 +625,55 @@
           <w:rFonts w:ascii="Calibri" w:eastAsia="Times New Roman" w:hAnsi="Calibri" w:cs="Calibri"/>
           <w:lang w:eastAsia="de-DE"/>
         </w:rPr>
-        <w:t xml:space="preserve">Abbildungen einzelner </w:t>
-      </w:r>
-      <w:proofErr w:type="spellStart"/>
-      <w:r>
-        <w:rPr>
-          <w:rFonts w:ascii="Calibri" w:eastAsia="Times New Roman" w:hAnsi="Calibri" w:cs="Calibri"/>
-          <w:lang w:eastAsia="de-DE"/>
-        </w:rPr>
-        <w:t>story</w:t>
-      </w:r>
-      <w:proofErr w:type="spellEnd"/>
-      <w:r>
-        <w:rPr>
-          <w:rFonts w:ascii="Calibri" w:eastAsia="Times New Roman" w:hAnsi="Calibri" w:cs="Calibri"/>
-          <w:lang w:eastAsia="de-DE"/>
-        </w:rPr>
-        <w:t xml:space="preserve"> </w:t>
-      </w:r>
-      <w:proofErr w:type="spellStart"/>
-      <w:r>
-        <w:rPr>
-          <w:rFonts w:ascii="Calibri" w:eastAsia="Times New Roman" w:hAnsi="Calibri" w:cs="Calibri"/>
-          <w:lang w:eastAsia="de-DE"/>
-        </w:rPr>
-        <w:t>patterns</w:t>
-      </w:r>
-      <w:proofErr w:type="spellEnd"/>
-      <w:r>
-        <w:rPr>
-          <w:rFonts w:ascii="Calibri" w:eastAsia="Times New Roman" w:hAnsi="Calibri" w:cs="Calibri"/>
-          <w:lang w:eastAsia="de-DE"/>
-        </w:rPr>
-        <w:t xml:space="preserve"> werden auch mit Visio gezeichnet. Es werden nur die </w:t>
-      </w:r>
-      <w:proofErr w:type="spellStart"/>
-      <w:r>
-        <w:rPr>
-          <w:rFonts w:ascii="Calibri" w:eastAsia="Times New Roman" w:hAnsi="Calibri" w:cs="Calibri"/>
-          <w:lang w:eastAsia="de-DE"/>
-        </w:rPr>
-        <w:t>patterns</w:t>
-      </w:r>
-      <w:proofErr w:type="spellEnd"/>
-      <w:r>
-        <w:rPr>
-          <w:rFonts w:ascii="Calibri" w:eastAsia="Times New Roman" w:hAnsi="Calibri" w:cs="Calibri"/>
-          <w:lang w:eastAsia="de-DE"/>
-        </w:rPr>
-        <w:t xml:space="preserve"> ohne den Rahmen des </w:t>
-      </w:r>
-      <w:proofErr w:type="spellStart"/>
-      <w:r>
-        <w:rPr>
-          <w:rFonts w:ascii="Calibri" w:eastAsia="Times New Roman" w:hAnsi="Calibri" w:cs="Calibri"/>
-          <w:lang w:eastAsia="de-DE"/>
-        </w:rPr>
-        <w:t>activity</w:t>
-      </w:r>
-      <w:proofErr w:type="spellEnd"/>
-      <w:r>
-        <w:rPr>
-          <w:rFonts w:ascii="Calibri" w:eastAsia="Times New Roman" w:hAnsi="Calibri" w:cs="Calibri"/>
-          <w:lang w:eastAsia="de-DE"/>
-        </w:rPr>
-        <w:t xml:space="preserve"> </w:t>
-      </w:r>
-      <w:proofErr w:type="spellStart"/>
-      <w:r>
-        <w:rPr>
-          <w:rFonts w:ascii="Calibri" w:eastAsia="Times New Roman" w:hAnsi="Calibri" w:cs="Calibri"/>
-          <w:lang w:eastAsia="de-DE"/>
-        </w:rPr>
-        <w:t>nodes</w:t>
-      </w:r>
-      <w:proofErr w:type="spellEnd"/>
-      <w:r>
-        <w:rPr>
-          <w:rFonts w:ascii="Calibri" w:eastAsia="Times New Roman" w:hAnsi="Calibri" w:cs="Calibri"/>
-          <w:lang w:eastAsia="de-DE"/>
-        </w:rPr>
-        <w:t>, in den sie eingebettet sind gezeich</w:t>
+        <w:t>Alle Graphiken für den TechReport werden mit Visio erstellt. Aktuell basieren alle Graphiken auf Visio 2010.</w:t>
+      </w:r>
+    </w:p>
+    <w:p>
+      <w:pPr>
+        <w:numPr>
+          <w:ilvl w:val="0"/>
+          <w:numId w:val="2"/>
+        </w:numPr>
+        <w:spacing w:after="0" w:line="240" w:lineRule="auto"/>
+        <w:ind w:left="540"/>
+        <w:textAlignment w:val="center"/>
+        <w:rPr>
+          <w:rFonts w:ascii="Times New Roman" w:eastAsia="Times New Roman" w:hAnsi="Times New Roman" w:cs="Times New Roman"/>
+          <w:sz w:val="24"/>
+          <w:szCs w:val="24"/>
+          <w:lang w:eastAsia="de-DE"/>
+        </w:rPr>
+      </w:pPr>
+      <w:r>
+        <w:rPr>
+          <w:rFonts w:ascii="Calibri" w:eastAsia="Times New Roman" w:hAnsi="Calibri" w:cs="Calibri"/>
+          <w:lang w:eastAsia="de-DE"/>
+        </w:rPr>
+        <w:t>Um ein einheitliches Erscheinungsbild für alle Abbildungen zu erhalten, sollten die Elemente für neue Abbildungen aus den bestehenden Dateien kopiert werden.</w:t>
+      </w:r>
+    </w:p>
+    <w:p>
+      <w:pPr>
+        <w:numPr>
+          <w:ilvl w:val="0"/>
+          <w:numId w:val="2"/>
+        </w:numPr>
+        <w:spacing w:after="0" w:line="240" w:lineRule="auto"/>
+        <w:ind w:left="540"/>
+        <w:textAlignment w:val="center"/>
+        <w:rPr>
+          <w:rFonts w:ascii="Times New Roman" w:eastAsia="Times New Roman" w:hAnsi="Times New Roman" w:cs="Times New Roman"/>
+          <w:sz w:val="24"/>
+          <w:szCs w:val="24"/>
+          <w:lang w:eastAsia="de-DE"/>
+        </w:rPr>
+      </w:pPr>
+      <w:r>
+        <w:rPr>
+          <w:rFonts w:ascii="Calibri" w:eastAsia="Times New Roman" w:hAnsi="Calibri" w:cs="Calibri"/>
+          <w:lang w:eastAsia="de-DE"/>
+        </w:rPr>
+        <w:t>Abbildungen einzelner story patterns werden auch mit Visio gezeichnet. Es werden nur die patterns ohne den Rahmen des activity nodes, in den sie eingebettet sind gezeich</w:t>
       </w:r>
       <w:r>
         <w:rPr>
@@ -1235,32 +687,7 @@
           <w:rFonts w:ascii="Calibri" w:eastAsia="Times New Roman" w:hAnsi="Calibri" w:cs="Calibri"/>
           <w:lang w:eastAsia="de-DE"/>
         </w:rPr>
-        <w:t xml:space="preserve">et (also nur Objekte, </w:t>
-      </w:r>
-      <w:proofErr w:type="spellStart"/>
-      <w:r>
-        <w:rPr>
-          <w:rFonts w:ascii="Calibri" w:eastAsia="Times New Roman" w:hAnsi="Calibri" w:cs="Calibri"/>
-          <w:lang w:eastAsia="de-DE"/>
-        </w:rPr>
-        <w:t>Links</w:t>
-      </w:r>
-      <w:proofErr w:type="gramStart"/>
-      <w:r>
-        <w:rPr>
-          <w:rFonts w:ascii="Calibri" w:eastAsia="Times New Roman" w:hAnsi="Calibri" w:cs="Calibri"/>
-          <w:lang w:eastAsia="de-DE"/>
-        </w:rPr>
-        <w:t>,usw</w:t>
-      </w:r>
-      <w:proofErr w:type="spellEnd"/>
-      <w:proofErr w:type="gramEnd"/>
-      <w:r>
-        <w:rPr>
-          <w:rFonts w:ascii="Calibri" w:eastAsia="Times New Roman" w:hAnsi="Calibri" w:cs="Calibri"/>
-          <w:lang w:eastAsia="de-DE"/>
-        </w:rPr>
-        <w:t>.).</w:t>
+        <w:t>et (also nur Objekte, Links,usw.).</w:t>
       </w:r>
     </w:p>
     <w:p/>
@@ -1287,89 +714,7 @@
           <w:rFonts w:ascii="Calibri" w:eastAsia="Times New Roman" w:hAnsi="Calibri" w:cs="Calibri"/>
           <w:lang w:val="en-US" w:eastAsia="de-DE"/>
         </w:rPr>
-        <w:t>Please do not use the \\ and \</w:t>
-      </w:r>
-      <w:proofErr w:type="spellStart"/>
-      <w:r>
-        <w:rPr>
-          <w:rFonts w:ascii="Calibri" w:eastAsia="Times New Roman" w:hAnsi="Calibri" w:cs="Calibri"/>
-          <w:lang w:val="en-US" w:eastAsia="de-DE"/>
-        </w:rPr>
-        <w:t>noindent</w:t>
-      </w:r>
-      <w:proofErr w:type="spellEnd"/>
-      <w:r>
-        <w:rPr>
-          <w:rFonts w:ascii="Calibri" w:eastAsia="Times New Roman" w:hAnsi="Calibri" w:cs="Calibri"/>
-          <w:lang w:val="en-US" w:eastAsia="de-DE"/>
-        </w:rPr>
-        <w:t xml:space="preserve"> commands to start a new line. Instead use a blank line in the </w:t>
-      </w:r>
-      <w:proofErr w:type="spellStart"/>
-      <w:proofErr w:type="gramStart"/>
-      <w:r>
-        <w:rPr>
-          <w:rFonts w:ascii="Calibri" w:eastAsia="Times New Roman" w:hAnsi="Calibri" w:cs="Calibri"/>
-          <w:lang w:val="en-US" w:eastAsia="de-DE"/>
-        </w:rPr>
-        <w:t>tex</w:t>
-      </w:r>
-      <w:proofErr w:type="spellEnd"/>
-      <w:proofErr w:type="gramEnd"/>
-      <w:r>
-        <w:rPr>
-          <w:rFonts w:ascii="Calibri" w:eastAsia="Times New Roman" w:hAnsi="Calibri" w:cs="Calibri"/>
-          <w:lang w:val="en-US" w:eastAsia="de-DE"/>
-        </w:rPr>
-        <w:t xml:space="preserve"> file to start a new paragraph. Otherwise the formatting and layout will be inconsistent in the document. Also do not add extra space with, for example, the \</w:t>
-      </w:r>
-      <w:proofErr w:type="spellStart"/>
-      <w:r>
-        <w:rPr>
-          <w:rFonts w:ascii="Calibri" w:eastAsia="Times New Roman" w:hAnsi="Calibri" w:cs="Calibri"/>
-          <w:lang w:val="en-US" w:eastAsia="de-DE"/>
-        </w:rPr>
-        <w:t>vspace</w:t>
-      </w:r>
-      <w:proofErr w:type="spellEnd"/>
-      <w:r>
-        <w:rPr>
-          <w:rFonts w:ascii="Calibri" w:eastAsia="Times New Roman" w:hAnsi="Calibri" w:cs="Calibri"/>
-          <w:lang w:val="en-US" w:eastAsia="de-DE"/>
-        </w:rPr>
-        <w:t>{…}, \</w:t>
-      </w:r>
-      <w:proofErr w:type="gramStart"/>
-      <w:r>
-        <w:rPr>
-          <w:rFonts w:ascii="Calibri" w:eastAsia="Times New Roman" w:hAnsi="Calibri" w:cs="Calibri"/>
-          <w:lang w:val="en-US" w:eastAsia="de-DE"/>
-        </w:rPr>
-        <w:t>\[</w:t>
-      </w:r>
-      <w:proofErr w:type="gramEnd"/>
-      <w:r>
-        <w:rPr>
-          <w:rFonts w:ascii="Calibri" w:eastAsia="Times New Roman" w:hAnsi="Calibri" w:cs="Calibri"/>
-          <w:lang w:val="en-US" w:eastAsia="de-DE"/>
-        </w:rPr>
-        <w:t>...] or \</w:t>
-      </w:r>
-      <w:proofErr w:type="spellStart"/>
-      <w:r>
-        <w:rPr>
-          <w:rFonts w:ascii="Calibri" w:eastAsia="Times New Roman" w:hAnsi="Calibri" w:cs="Calibri"/>
-          <w:lang w:val="en-US" w:eastAsia="de-DE"/>
-        </w:rPr>
-        <w:t>medskip</w:t>
-      </w:r>
-      <w:proofErr w:type="spellEnd"/>
-      <w:r>
-        <w:rPr>
-          <w:rFonts w:ascii="Calibri" w:eastAsia="Times New Roman" w:hAnsi="Calibri" w:cs="Calibri"/>
-          <w:lang w:val="en-US" w:eastAsia="de-DE"/>
-        </w:rPr>
-        <w:t xml:space="preserve"> commands.</w:t>
+        <w:t>Please do not use the \\ and \noindent commands to start a new line. Instead use a blank line in the tex file to start a new paragraph. Otherwise the formatting and layout will be inconsistent in the document. Also do not add extra space with, for example, the \vspace{…}, \\[...] or \medskip commands.</w:t>
       </w:r>
     </w:p>
     <w:p>
@@ -1390,51 +735,15 @@
           <w:rFonts w:ascii="Calibri" w:eastAsia="Times New Roman" w:hAnsi="Calibri" w:cs="Calibri"/>
           <w:lang w:val="en-US" w:eastAsia="de-DE"/>
         </w:rPr>
-        <w:t xml:space="preserve">To reduce SVN conflicts and to simplify comparing different versions, please begin each sentence in a new line in the </w:t>
-      </w:r>
-      <w:proofErr w:type="spellStart"/>
-      <w:proofErr w:type="gramStart"/>
+        <w:t xml:space="preserve">To reduce SVN conflicts and to simplify comparing different versions, please begin each sentence in a new line in the tex files. Do not write complete paragraphs within the same line </w:t>
+      </w:r>
       <w:r>
         <w:rPr>
           <w:rFonts w:ascii="Calibri" w:eastAsia="Times New Roman" w:hAnsi="Calibri" w:cs="Calibri"/>
           <w:lang w:val="en-US" w:eastAsia="de-DE"/>
         </w:rPr>
-        <w:t>tex</w:t>
-      </w:r>
-      <w:proofErr w:type="spellEnd"/>
-      <w:proofErr w:type="gramEnd"/>
-      <w:r>
-        <w:rPr>
-          <w:rFonts w:ascii="Calibri" w:eastAsia="Times New Roman" w:hAnsi="Calibri" w:cs="Calibri"/>
-          <w:lang w:val="en-US" w:eastAsia="de-DE"/>
-        </w:rPr>
-        <w:t xml:space="preserve"> files. Do not write complete paragraphs within the same line in the </w:t>
-      </w:r>
-      <w:proofErr w:type="spellStart"/>
-      <w:proofErr w:type="gramStart"/>
-      <w:r>
-        <w:rPr>
-          <w:rFonts w:ascii="Calibri" w:eastAsia="Times New Roman" w:hAnsi="Calibri" w:cs="Calibri"/>
-          <w:lang w:val="en-US" w:eastAsia="de-DE"/>
-        </w:rPr>
-        <w:t>tex</w:t>
-      </w:r>
-      <w:proofErr w:type="spellEnd"/>
-      <w:proofErr w:type="gramEnd"/>
-      <w:r>
-        <w:rPr>
-          <w:rFonts w:ascii="Calibri" w:eastAsia="Times New Roman" w:hAnsi="Calibri" w:cs="Calibri"/>
-          <w:lang w:val="en-US" w:eastAsia="de-DE"/>
-        </w:rPr>
-        <w:t xml:space="preserve"> file, otherwise, each change in the paragraph (also changes of a single character) will be shown as if the whole paragraph has changed and SVN will not be able to </w:t>
-      </w:r>
-      <w:r>
-        <w:rPr>
-          <w:rFonts w:ascii="Calibri" w:eastAsia="Times New Roman" w:hAnsi="Calibri" w:cs="Calibri"/>
-          <w:lang w:val="en-US" w:eastAsia="de-DE"/>
-        </w:rPr>
         <w:lastRenderedPageBreak/>
-        <w:t>automatically merge the different version which results in conflicts. Furthermore, in case of long sentences, please limit the number of characters per line to about 80 characters.</w:t>
+        <w:t>in the tex file, otherwise, each change in the paragraph (also changes of a single character) will be shown as if the whole paragraph has changed and SVN will not be able to automatically merge the different version which results in conflicts. Furthermore, in case of long sentences, please limit the number of characters per line to about 80 characters.</w:t>
       </w:r>
     </w:p>
     <w:p>
@@ -1450,7 +759,6 @@
           <w:lang w:val="en-US" w:eastAsia="de-DE"/>
         </w:rPr>
       </w:pPr>
-      <w:proofErr w:type="gramStart"/>
       <w:r>
         <w:rPr>
           <w:rFonts w:ascii="Calibri" w:eastAsia="Times New Roman" w:hAnsi="Calibri" w:cs="Calibri"/>
@@ -1463,15 +771,7 @@
           <w:rFonts w:ascii="Calibri" w:eastAsia="Times New Roman" w:hAnsi="Calibri" w:cs="Calibri"/>
           <w:lang w:val="en-US" w:eastAsia="de-DE"/>
         </w:rPr>
-        <w:t>lways</w:t>
-      </w:r>
-      <w:proofErr w:type="gramEnd"/>
-      <w:r>
-        <w:rPr>
-          <w:rFonts w:ascii="Calibri" w:eastAsia="Times New Roman" w:hAnsi="Calibri" w:cs="Calibri"/>
-          <w:lang w:val="en-US" w:eastAsia="de-DE"/>
-        </w:rPr>
-        <w:t xml:space="preserve"> escape German characters like ä, ö, ü, ß with \"{a}, \"{o}, \"{u}, \ss.</w:t>
+        <w:t>lways escape German characters like ä, ö, ü, ß with \"{a}, \"{o}, \"{u}, \ss.</w:t>
       </w:r>
     </w:p>
     <w:p>
@@ -1492,25 +792,7 @@
           <w:rFonts w:ascii="Calibri" w:eastAsia="Times New Roman" w:hAnsi="Calibri" w:cs="Calibri"/>
           <w:lang w:val="en-US" w:eastAsia="de-DE"/>
         </w:rPr>
-        <w:t xml:space="preserve">Please use the right quotation marks, i.e. in English use `` and '' in the </w:t>
-      </w:r>
-      <w:proofErr w:type="spellStart"/>
-      <w:proofErr w:type="gramStart"/>
-      <w:r>
-        <w:rPr>
-          <w:rFonts w:ascii="Calibri" w:eastAsia="Times New Roman" w:hAnsi="Calibri" w:cs="Calibri"/>
-          <w:lang w:val="en-US" w:eastAsia="de-DE"/>
-        </w:rPr>
-        <w:t>tex</w:t>
-      </w:r>
-      <w:proofErr w:type="spellEnd"/>
-      <w:proofErr w:type="gramEnd"/>
-      <w:r>
-        <w:rPr>
-          <w:rFonts w:ascii="Calibri" w:eastAsia="Times New Roman" w:hAnsi="Calibri" w:cs="Calibri"/>
-          <w:lang w:val="en-US" w:eastAsia="de-DE"/>
-        </w:rPr>
-        <w:t xml:space="preserve"> documents, e.g. ``text'' (results in “text”); in German use "` and "', e.g. "`text"' (results in „text“).</w:t>
+        <w:t>Please use the right quotation marks, i.e. in English use `` and '' in the tex documents, e.g. ``text'' (results in “text”); in German use "` and "', e.g. "`text"' (results in „text“).</w:t>
       </w:r>
     </w:p>
     <w:p>
@@ -1523,113 +805,21 @@
         <w:textAlignment w:val="center"/>
         <w:rPr>
           <w:rFonts w:ascii="Calibri" w:eastAsia="Times New Roman" w:hAnsi="Calibri" w:cs="Calibri"/>
-          <w:lang w:eastAsia="de-DE"/>
-        </w:rPr>
-      </w:pPr>
-      <w:r>
-        <w:rPr>
-          <w:rFonts w:ascii="Calibri" w:eastAsia="Times New Roman" w:hAnsi="Calibri" w:cs="Calibri"/>
           <w:lang w:val="en-US" w:eastAsia="de-DE"/>
-        </w:rPr>
-        <w:t>Please encapsulate German phrases with the command \</w:t>
-      </w:r>
-      <w:proofErr w:type="spellStart"/>
+          <w:rPrChange w:id="1" w:author="mvdetten" w:date="2012-01-26T11:40:00Z">
+            <w:rPr>
+              <w:rFonts w:ascii="Calibri" w:eastAsia="Times New Roman" w:hAnsi="Calibri" w:cs="Calibri"/>
+              <w:lang w:eastAsia="de-DE"/>
+            </w:rPr>
+          </w:rPrChange>
+        </w:rPr>
+      </w:pPr>
       <w:r>
         <w:rPr>
           <w:rFonts w:ascii="Calibri" w:eastAsia="Times New Roman" w:hAnsi="Calibri" w:cs="Calibri"/>
           <w:lang w:val="en-US" w:eastAsia="de-DE"/>
         </w:rPr>
-        <w:t>foreignlanguage</w:t>
-      </w:r>
-      <w:proofErr w:type="spellEnd"/>
-      <w:r>
-        <w:rPr>
-          <w:rFonts w:ascii="Calibri" w:eastAsia="Times New Roman" w:hAnsi="Calibri" w:cs="Calibri"/>
-          <w:lang w:val="en-US" w:eastAsia="de-DE"/>
-        </w:rPr>
-        <w:t>, e.g. \</w:t>
-      </w:r>
-      <w:proofErr w:type="spellStart"/>
-      <w:r>
-        <w:rPr>
-          <w:rFonts w:ascii="Calibri" w:eastAsia="Times New Roman" w:hAnsi="Calibri" w:cs="Calibri"/>
-          <w:lang w:val="en-US" w:eastAsia="de-DE"/>
-        </w:rPr>
-        <w:t>foreignlanguage</w:t>
-      </w:r>
-      <w:proofErr w:type="spellEnd"/>
-      <w:r>
-        <w:rPr>
-          <w:rFonts w:ascii="Calibri" w:eastAsia="Times New Roman" w:hAnsi="Calibri" w:cs="Calibri"/>
-          <w:lang w:val="en-US" w:eastAsia="de-DE"/>
-        </w:rPr>
-        <w:t>{</w:t>
-      </w:r>
-      <w:proofErr w:type="spellStart"/>
-      <w:r>
-        <w:rPr>
-          <w:rFonts w:ascii="Calibri" w:eastAsia="Times New Roman" w:hAnsi="Calibri" w:cs="Calibri"/>
-          <w:lang w:val="en-US" w:eastAsia="de-DE"/>
-        </w:rPr>
-        <w:t>ngerman</w:t>
-      </w:r>
-      <w:proofErr w:type="spellEnd"/>
-      <w:r>
-        <w:rPr>
-          <w:rFonts w:ascii="Calibri" w:eastAsia="Times New Roman" w:hAnsi="Calibri" w:cs="Calibri"/>
-          <w:lang w:val="en-US" w:eastAsia="de-DE"/>
-        </w:rPr>
-        <w:t xml:space="preserve">}{Das </w:t>
-      </w:r>
-      <w:proofErr w:type="spellStart"/>
-      <w:proofErr w:type="gramStart"/>
-      <w:r>
-        <w:rPr>
-          <w:rFonts w:ascii="Calibri" w:eastAsia="Times New Roman" w:hAnsi="Calibri" w:cs="Calibri"/>
-          <w:lang w:val="en-US" w:eastAsia="de-DE"/>
-        </w:rPr>
-        <w:t>ist</w:t>
-      </w:r>
-      <w:proofErr w:type="spellEnd"/>
-      <w:proofErr w:type="gramEnd"/>
-      <w:r>
-        <w:rPr>
-          <w:rFonts w:ascii="Calibri" w:eastAsia="Times New Roman" w:hAnsi="Calibri" w:cs="Calibri"/>
-          <w:lang w:val="en-US" w:eastAsia="de-DE"/>
-        </w:rPr>
-        <w:t xml:space="preserve"> </w:t>
-      </w:r>
-      <w:proofErr w:type="spellStart"/>
-      <w:r>
-        <w:rPr>
-          <w:rFonts w:ascii="Calibri" w:eastAsia="Times New Roman" w:hAnsi="Calibri" w:cs="Calibri"/>
-          <w:lang w:val="en-US" w:eastAsia="de-DE"/>
-        </w:rPr>
-        <w:t>ein</w:t>
-      </w:r>
-      <w:proofErr w:type="spellEnd"/>
-      <w:r>
-        <w:rPr>
-          <w:rFonts w:ascii="Calibri" w:eastAsia="Times New Roman" w:hAnsi="Calibri" w:cs="Calibri"/>
-          <w:lang w:val="en-US" w:eastAsia="de-DE"/>
-        </w:rPr>
-        <w:t xml:space="preserve"> </w:t>
-      </w:r>
-      <w:proofErr w:type="spellStart"/>
-      <w:r>
-        <w:rPr>
-          <w:rFonts w:ascii="Calibri" w:eastAsia="Times New Roman" w:hAnsi="Calibri" w:cs="Calibri"/>
-          <w:lang w:val="en-US" w:eastAsia="de-DE"/>
-        </w:rPr>
-        <w:t>deutscher</w:t>
-      </w:r>
-      <w:proofErr w:type="spellEnd"/>
-      <w:r>
-        <w:rPr>
-          <w:rFonts w:ascii="Calibri" w:eastAsia="Times New Roman" w:hAnsi="Calibri" w:cs="Calibri"/>
-          <w:lang w:val="en-US" w:eastAsia="de-DE"/>
-        </w:rPr>
-        <w:t xml:space="preserve"> Text.}. </w:t>
+        <w:t xml:space="preserve">Please encapsulate German phrases with the command \foreignlanguage, e.g. \foreignlanguage{ngerman}{Das ist ein deutscher Text.}. </w:t>
       </w:r>
     </w:p>
     <w:p>
@@ -1642,32 +832,45 @@
         <w:textAlignment w:val="center"/>
         <w:rPr>
           <w:rFonts w:ascii="Calibri" w:eastAsia="Times New Roman" w:hAnsi="Calibri" w:cs="Calibri"/>
-          <w:lang w:eastAsia="de-DE"/>
-        </w:rPr>
-      </w:pPr>
-      <w:r>
-        <w:rPr>
-          <w:rFonts w:ascii="Calibri" w:eastAsia="Times New Roman" w:hAnsi="Calibri" w:cs="Calibri"/>
           <w:lang w:val="en-US" w:eastAsia="de-DE"/>
+          <w:rPrChange w:id="2" w:author="mvdetten" w:date="2012-01-26T11:40:00Z">
+            <w:rPr>
+              <w:rFonts w:ascii="Calibri" w:eastAsia="Times New Roman" w:hAnsi="Calibri" w:cs="Calibri"/>
+              <w:lang w:eastAsia="de-DE"/>
+            </w:rPr>
+          </w:rPrChange>
+        </w:rPr>
+      </w:pPr>
+      <w:r>
+        <w:rPr>
+          <w:rFonts w:ascii="Calibri" w:eastAsia="Times New Roman" w:hAnsi="Calibri" w:cs="Calibri"/>
+          <w:lang w:val="en-US" w:eastAsia="de-DE"/>
         </w:rPr>
         <w:t>The default language for the document is English. The selected language influences, e.g., the hyphenation.</w:t>
       </w:r>
     </w:p>
-    <w:p/>
     <w:p>
       <w:pPr>
         <w:rPr>
           <w:lang w:val="en-US"/>
-        </w:rPr>
-      </w:pPr>
-      <w:proofErr w:type="spellStart"/>
-      <w:r>
+          <w:rPrChange w:id="3" w:author="mvdetten" w:date="2012-01-26T11:40:00Z">
+            <w:rPr/>
+          </w:rPrChange>
+        </w:rPr>
+      </w:pPr>
+    </w:p>
+    <w:p>
+      <w:pPr>
         <w:rPr>
           <w:lang w:val="en-US"/>
         </w:rPr>
+      </w:pPr>
+      <w:r>
+        <w:rPr>
+          <w:lang w:val="en-US"/>
+        </w:rPr>
         <w:t>Referenzen</w:t>
       </w:r>
-      <w:proofErr w:type="spellEnd"/>
     </w:p>
     <w:p>
       <w:pPr>
@@ -1682,79 +885,13 @@
           <w:lang w:val="en-US" w:eastAsia="de-DE"/>
         </w:rPr>
       </w:pPr>
-      <w:proofErr w:type="spellStart"/>
       <w:r>
         <w:rPr>
           <w:rFonts w:ascii="Calibri" w:eastAsia="Times New Roman" w:hAnsi="Calibri" w:cs="Calibri"/>
           <w:lang w:val="en-US" w:eastAsia="de-DE"/>
         </w:rPr>
-        <w:t>Möglichst</w:t>
-      </w:r>
-      <w:proofErr w:type="spellEnd"/>
-      <w:r>
-        <w:rPr>
-          <w:rFonts w:ascii="Calibri" w:eastAsia="Times New Roman" w:hAnsi="Calibri" w:cs="Calibri"/>
-          <w:lang w:val="en-US" w:eastAsia="de-DE"/>
-        </w:rPr>
-        <w:t xml:space="preserve"> </w:t>
-      </w:r>
-      <w:proofErr w:type="spellStart"/>
-      <w:r>
-        <w:rPr>
-          <w:rFonts w:ascii="Calibri" w:eastAsia="Times New Roman" w:hAnsi="Calibri" w:cs="Calibri"/>
-          <w:lang w:val="en-US" w:eastAsia="de-DE"/>
-        </w:rPr>
-        <w:t>nur</w:t>
-      </w:r>
-      <w:proofErr w:type="spellEnd"/>
-      <w:r>
-        <w:rPr>
-          <w:rFonts w:ascii="Calibri" w:eastAsia="Times New Roman" w:hAnsi="Calibri" w:cs="Calibri"/>
-          <w:lang w:val="en-US" w:eastAsia="de-DE"/>
-        </w:rPr>
-        <w:t xml:space="preserve"> </w:t>
-      </w:r>
-      <w:proofErr w:type="spellStart"/>
-      <w:r>
-        <w:rPr>
-          <w:rFonts w:ascii="Calibri" w:eastAsia="Times New Roman" w:hAnsi="Calibri" w:cs="Calibri"/>
-          <w:lang w:val="en-US" w:eastAsia="de-DE"/>
-        </w:rPr>
-        <w:t>englische</w:t>
-      </w:r>
-      <w:proofErr w:type="spellEnd"/>
-      <w:r>
-        <w:rPr>
-          <w:rFonts w:ascii="Calibri" w:eastAsia="Times New Roman" w:hAnsi="Calibri" w:cs="Calibri"/>
-          <w:lang w:val="en-US" w:eastAsia="de-DE"/>
-        </w:rPr>
-        <w:t xml:space="preserve"> </w:t>
-      </w:r>
-      <w:proofErr w:type="spellStart"/>
-      <w:r>
-        <w:rPr>
-          <w:rFonts w:ascii="Calibri" w:eastAsia="Times New Roman" w:hAnsi="Calibri" w:cs="Calibri"/>
-          <w:lang w:val="en-US" w:eastAsia="de-DE"/>
-        </w:rPr>
-        <w:t>Publikationen</w:t>
-      </w:r>
-      <w:proofErr w:type="spellEnd"/>
-      <w:r>
-        <w:rPr>
-          <w:rFonts w:ascii="Calibri" w:eastAsia="Times New Roman" w:hAnsi="Calibri" w:cs="Calibri"/>
-          <w:lang w:val="en-US" w:eastAsia="de-DE"/>
-        </w:rPr>
-        <w:t xml:space="preserve"> </w:t>
-      </w:r>
-      <w:proofErr w:type="spellStart"/>
-      <w:r>
-        <w:rPr>
-          <w:rFonts w:ascii="Calibri" w:eastAsia="Times New Roman" w:hAnsi="Calibri" w:cs="Calibri"/>
-          <w:lang w:val="en-US" w:eastAsia="de-DE"/>
-        </w:rPr>
-        <w:t>referenzieren</w:t>
-      </w:r>
-      <w:proofErr w:type="spellEnd"/>
+        <w:t>Möglichst nur englische Publikationen referenzieren</w:t>
+      </w:r>
     </w:p>
     <w:p>
       <w:pPr>
@@ -1796,21 +933,12 @@
         </w:rPr>
         <w:t xml:space="preserve">Do not use abbreviations of conference names like “ICSE ‘11” alone, instead write something like “Proc. of the 14th Int. </w:t>
       </w:r>
-      <w:proofErr w:type="spellStart"/>
-      <w:r>
-        <w:rPr>
-          <w:rFonts w:ascii="Calibri" w:eastAsia="Times New Roman" w:hAnsi="Calibri" w:cs="Calibri"/>
-          <w:lang w:eastAsia="de-DE"/>
-        </w:rPr>
-        <w:t>Conf</w:t>
-      </w:r>
-      <w:proofErr w:type="spellEnd"/>
-      <w:r>
-        <w:rPr>
-          <w:rFonts w:ascii="Calibri" w:eastAsia="Times New Roman" w:hAnsi="Calibri" w:cs="Calibri"/>
-          <w:lang w:eastAsia="de-DE"/>
-        </w:rPr>
-        <w:t>. on Software Engineering, ICSE ’11”.</w:t>
+      <w:r>
+        <w:rPr>
+          <w:rFonts w:ascii="Calibri" w:eastAsia="Times New Roman" w:hAnsi="Calibri" w:cs="Calibri"/>
+          <w:lang w:eastAsia="de-DE"/>
+        </w:rPr>
+        <w:t>Conf. on Software Engineering, ICSE ’11”.</w:t>
       </w:r>
     </w:p>
     <w:sectPr>

</xml_diff>